<commit_message>
fix : added custom  superuser for admins
</commit_message>
<xml_diff>
--- a/Project Details/Student Management System.docx
+++ b/Project Details/Student Management System.docx
@@ -1108,136 +1108,6 @@
     </w:p>
     <w:p>
       <w:pPr>
-        <w:jc w:val="both"/>
-        <w:rPr>
-          <w:rFonts w:hint="default" w:ascii="Arial Regular" w:hAnsi="Arial Regular" w:cs="Arial Regular"/>
-          <w:b/>
-          <w:bCs/>
-          <w:sz w:val="28"/>
-          <w:szCs w:val="28"/>
-          <w:lang w:val="en-US"/>
-        </w:rPr>
-      </w:pPr>
-    </w:p>
-    <w:p>
-      <w:pPr>
-        <w:jc w:val="both"/>
-        <w:rPr>
-          <w:rFonts w:hint="default" w:ascii="Arial Regular" w:hAnsi="Arial Regular" w:cs="Arial Regular"/>
-          <w:b/>
-          <w:bCs/>
-          <w:sz w:val="28"/>
-          <w:szCs w:val="28"/>
-          <w:lang w:val="en-US"/>
-        </w:rPr>
-      </w:pPr>
-    </w:p>
-    <w:p>
-      <w:pPr>
-        <w:jc w:val="both"/>
-        <w:rPr>
-          <w:rFonts w:hint="default" w:ascii="Arial Regular" w:hAnsi="Arial Regular" w:cs="Arial Regular"/>
-          <w:b/>
-          <w:bCs/>
-          <w:sz w:val="28"/>
-          <w:szCs w:val="28"/>
-          <w:lang w:val="en-US"/>
-        </w:rPr>
-      </w:pPr>
-    </w:p>
-    <w:p>
-      <w:pPr>
-        <w:jc w:val="both"/>
-        <w:rPr>
-          <w:rFonts w:hint="default" w:ascii="Arial Regular" w:hAnsi="Arial Regular" w:cs="Arial Regular"/>
-          <w:b/>
-          <w:bCs/>
-          <w:sz w:val="28"/>
-          <w:szCs w:val="28"/>
-          <w:lang w:val="en-US"/>
-        </w:rPr>
-      </w:pPr>
-    </w:p>
-    <w:p>
-      <w:pPr>
-        <w:jc w:val="both"/>
-        <w:rPr>
-          <w:rFonts w:hint="default" w:ascii="Arial Regular" w:hAnsi="Arial Regular" w:cs="Arial Regular"/>
-          <w:b/>
-          <w:bCs/>
-          <w:sz w:val="28"/>
-          <w:szCs w:val="28"/>
-          <w:lang w:val="en-US"/>
-        </w:rPr>
-      </w:pPr>
-    </w:p>
-    <w:p>
-      <w:pPr>
-        <w:jc w:val="both"/>
-        <w:rPr>
-          <w:rFonts w:hint="default" w:ascii="Arial Regular" w:hAnsi="Arial Regular" w:cs="Arial Regular"/>
-          <w:b/>
-          <w:bCs/>
-          <w:sz w:val="28"/>
-          <w:szCs w:val="28"/>
-          <w:lang w:val="en-US"/>
-        </w:rPr>
-      </w:pPr>
-    </w:p>
-    <w:p>
-      <w:pPr>
-        <w:jc w:val="both"/>
-        <w:rPr>
-          <w:rFonts w:hint="default" w:ascii="Arial Regular" w:hAnsi="Arial Regular" w:cs="Arial Regular"/>
-          <w:b/>
-          <w:bCs/>
-          <w:sz w:val="28"/>
-          <w:szCs w:val="28"/>
-          <w:lang w:val="en-US"/>
-        </w:rPr>
-      </w:pPr>
-    </w:p>
-    <w:p>
-      <w:pPr>
-        <w:jc w:val="both"/>
-        <w:rPr>
-          <w:rFonts w:hint="default" w:ascii="Arial Regular" w:hAnsi="Arial Regular" w:cs="Arial Regular"/>
-          <w:b/>
-          <w:bCs/>
-          <w:sz w:val="28"/>
-          <w:szCs w:val="28"/>
-          <w:lang w:val="en-US"/>
-        </w:rPr>
-      </w:pPr>
-    </w:p>
-    <w:p>
-      <w:pPr>
-        <w:jc w:val="both"/>
-        <w:rPr>
-          <w:rFonts w:hint="default" w:ascii="Arial Regular" w:hAnsi="Arial Regular" w:cs="Arial Regular"/>
-          <w:b/>
-          <w:bCs/>
-          <w:sz w:val="28"/>
-          <w:szCs w:val="28"/>
-          <w:lang w:val="en-US"/>
-        </w:rPr>
-      </w:pPr>
-    </w:p>
-    <w:p>
-      <w:pPr>
-        <w:jc w:val="both"/>
-        <w:rPr>
-          <w:rFonts w:hint="default" w:ascii="Arial Regular" w:hAnsi="Arial Regular" w:cs="Arial Regular"/>
-          <w:b/>
-          <w:bCs/>
-          <w:sz w:val="28"/>
-          <w:szCs w:val="28"/>
-          <w:lang w:val="en-US"/>
-        </w:rPr>
-      </w:pPr>
-    </w:p>
-    <w:p>
-      <w:pPr>
         <w:pStyle w:val="2"/>
         <w:keepNext w:val="0"/>
         <w:keepLines w:val="0"/>
@@ -1790,6 +1660,45 @@
     </w:p>
     <w:p>
       <w:pPr>
+        <w:jc w:val="both"/>
+        <w:rPr>
+          <w:rFonts w:hint="default" w:ascii="Arial Regular" w:hAnsi="Arial Regular" w:cs="Arial Regular"/>
+          <w:b/>
+          <w:bCs/>
+          <w:sz w:val="28"/>
+          <w:szCs w:val="28"/>
+          <w:lang w:val="en-US"/>
+        </w:rPr>
+      </w:pPr>
+    </w:p>
+    <w:p>
+      <w:pPr>
+        <w:jc w:val="both"/>
+        <w:rPr>
+          <w:rFonts w:hint="default" w:ascii="Arial Regular" w:hAnsi="Arial Regular" w:cs="Arial Regular"/>
+          <w:b/>
+          <w:bCs/>
+          <w:sz w:val="28"/>
+          <w:szCs w:val="28"/>
+          <w:lang w:val="en-US"/>
+        </w:rPr>
+      </w:pPr>
+    </w:p>
+    <w:p>
+      <w:pPr>
+        <w:jc w:val="both"/>
+        <w:rPr>
+          <w:rFonts w:hint="default" w:ascii="Arial Regular" w:hAnsi="Arial Regular" w:cs="Arial Regular"/>
+          <w:b/>
+          <w:bCs/>
+          <w:sz w:val="28"/>
+          <w:szCs w:val="28"/>
+          <w:lang w:val="en-US"/>
+        </w:rPr>
+      </w:pPr>
+    </w:p>
+    <w:p>
+      <w:pPr>
         <w:numPr>
           <w:ilvl w:val="0"/>
           <w:numId w:val="3"/>
@@ -1824,7 +1733,7 @@
           <w:szCs w:val="28"/>
           <w:lang w:val="en-US" w:eastAsia="zh-CN"/>
         </w:rPr>
-        <w:t xml:space="preserve">http://127.0.0.1:8000/api/ </w:t>
+        <w:t xml:space="preserve">http://127.0.0.1:8000 </w:t>
       </w:r>
       <w:r>
         <w:rPr>
@@ -1853,8 +1762,6 @@
           <w:lang w:val="en-US"/>
         </w:rPr>
       </w:pPr>
-      <w:bookmarkStart w:id="0" w:name="_GoBack"/>
-      <w:bookmarkEnd w:id="0"/>
     </w:p>
     <w:tbl>
       <w:tblPr>
@@ -1879,11 +1786,11 @@
         </w:tblCellMar>
       </w:tblPr>
       <w:tblGrid>
-        <w:gridCol w:w="981"/>
-        <w:gridCol w:w="767"/>
-        <w:gridCol w:w="1188"/>
-        <w:gridCol w:w="2581"/>
-        <w:gridCol w:w="2879"/>
+        <w:gridCol w:w="782"/>
+        <w:gridCol w:w="1995"/>
+        <w:gridCol w:w="1872"/>
+        <w:gridCol w:w="3147"/>
+        <w:gridCol w:w="2760"/>
       </w:tblGrid>
       <w:tr>
         <w:trPr>
@@ -1918,7 +1825,7 @@
                 <w:szCs w:val="24"/>
                 <w:lang w:val="en-US" w:eastAsia="zh-CN" w:bidi="ar"/>
               </w:rPr>
-              <w:t>Endpoint</w:t>
+              <w:t>Method</w:t>
             </w:r>
           </w:p>
         </w:tc>
@@ -1950,7 +1857,7 @@
                 <w:szCs w:val="24"/>
                 <w:lang w:val="en-US" w:eastAsia="zh-CN" w:bidi="ar"/>
               </w:rPr>
-              <w:t>Method</w:t>
+              <w:t>Endpoint</w:t>
             </w:r>
           </w:p>
         </w:tc>
@@ -2014,7 +1921,7 @@
                 <w:szCs w:val="24"/>
                 <w:lang w:val="en-US" w:eastAsia="zh-CN" w:bidi="ar"/>
               </w:rPr>
-              <w:t>Request Body (JSON)</w:t>
+              <w:t>Required Payload (JSON)</w:t>
             </w:r>
           </w:p>
         </w:tc>
@@ -2046,7 +1953,7 @@
                 <w:szCs w:val="24"/>
                 <w:lang w:val="en-US" w:eastAsia="zh-CN" w:bidi="ar"/>
               </w:rPr>
-              <w:t>Response (JSON)</w:t>
+              <w:t>Response Example</w:t>
             </w:r>
           </w:p>
         </w:tc>
@@ -2071,6 +1978,32 @@
             </w:pPr>
             <w:r>
               <w:rPr>
+                <w:rFonts w:ascii="SimSun" w:hAnsi="SimSun" w:eastAsia="SimSun" w:cs="SimSun"/>
+                <w:kern w:val="0"/>
+                <w:sz w:val="24"/>
+                <w:szCs w:val="24"/>
+                <w:lang w:val="en-US" w:eastAsia="zh-CN" w:bidi="ar"/>
+              </w:rPr>
+              <w:t>POST</w:t>
+            </w:r>
+          </w:p>
+        </w:tc>
+        <w:tc>
+          <w:tcPr>
+            <w:tcW w:w="0" w:type="auto"/>
+            <w:shd w:val="clear"/>
+            <w:vAlign w:val="center"/>
+          </w:tcPr>
+          <w:p>
+            <w:pPr>
+              <w:keepNext w:val="0"/>
+              <w:keepLines w:val="0"/>
+              <w:widowControl/>
+              <w:suppressLineNumbers w:val="0"/>
+              <w:jc w:val="left"/>
+            </w:pPr>
+            <w:r>
+              <w:rPr>
                 <w:rStyle w:val="6"/>
                 <w:rFonts w:ascii="SimSun" w:hAnsi="SimSun" w:eastAsia="SimSun" w:cs="SimSun"/>
                 <w:kern w:val="0"/>
@@ -2078,59 +2011,33 @@
                 <w:szCs w:val="24"/>
                 <w:lang w:val="en-US" w:eastAsia="zh-CN" w:bidi="ar"/>
               </w:rPr>
-              <w:t>/register/</w:t>
-            </w:r>
-          </w:p>
-        </w:tc>
-        <w:tc>
-          <w:tcPr>
-            <w:tcW w:w="0" w:type="auto"/>
-            <w:shd w:val="clear"/>
-            <w:vAlign w:val="center"/>
-          </w:tcPr>
-          <w:p>
-            <w:pPr>
-              <w:keepNext w:val="0"/>
-              <w:keepLines w:val="0"/>
-              <w:widowControl/>
-              <w:suppressLineNumbers w:val="0"/>
-              <w:jc w:val="left"/>
-            </w:pPr>
-            <w:r>
-              <w:rPr>
-                <w:rFonts w:ascii="SimSun" w:hAnsi="SimSun" w:eastAsia="SimSun" w:cs="SimSun"/>
-                <w:kern w:val="0"/>
-                <w:sz w:val="24"/>
-                <w:szCs w:val="24"/>
-                <w:lang w:val="en-US" w:eastAsia="zh-CN" w:bidi="ar"/>
-              </w:rPr>
-              <w:t>POST</w:t>
-            </w:r>
-          </w:p>
-        </w:tc>
-        <w:tc>
-          <w:tcPr>
-            <w:tcW w:w="0" w:type="auto"/>
-            <w:shd w:val="clear"/>
-            <w:vAlign w:val="center"/>
-          </w:tcPr>
-          <w:p>
-            <w:pPr>
-              <w:keepNext w:val="0"/>
-              <w:keepLines w:val="0"/>
-              <w:widowControl/>
-              <w:suppressLineNumbers w:val="0"/>
-              <w:jc w:val="left"/>
-            </w:pPr>
-            <w:r>
-              <w:rPr>
-                <w:rFonts w:ascii="SimSun" w:hAnsi="SimSun" w:eastAsia="SimSun" w:cs="SimSun"/>
-                <w:kern w:val="0"/>
-                <w:sz w:val="24"/>
-                <w:szCs w:val="24"/>
-                <w:lang w:val="en-US" w:eastAsia="zh-CN" w:bidi="ar"/>
-              </w:rPr>
-              <w:t>Register a new user</w:t>
+              <w:t>/api/register/</w:t>
+            </w:r>
+          </w:p>
+        </w:tc>
+        <w:tc>
+          <w:tcPr>
+            <w:tcW w:w="0" w:type="auto"/>
+            <w:shd w:val="clear"/>
+            <w:vAlign w:val="center"/>
+          </w:tcPr>
+          <w:p>
+            <w:pPr>
+              <w:keepNext w:val="0"/>
+              <w:keepLines w:val="0"/>
+              <w:widowControl/>
+              <w:suppressLineNumbers w:val="0"/>
+              <w:jc w:val="left"/>
+            </w:pPr>
+            <w:r>
+              <w:rPr>
+                <w:rFonts w:ascii="SimSun" w:hAnsi="SimSun" w:eastAsia="SimSun" w:cs="SimSun"/>
+                <w:kern w:val="0"/>
+                <w:sz w:val="24"/>
+                <w:szCs w:val="24"/>
+                <w:lang w:val="en-US" w:eastAsia="zh-CN" w:bidi="ar"/>
+              </w:rPr>
+              <w:t>Register a new user (student/teacher)</w:t>
             </w:r>
           </w:p>
         </w:tc>
@@ -2157,7 +2064,7 @@
                 <w:szCs w:val="24"/>
                 <w:lang w:val="en-US" w:eastAsia="zh-CN" w:bidi="ar"/>
               </w:rPr>
-              <w:t>{ "email": "user@example.com", "name": "John", "password": "password123", "role": "teacher" }</w:t>
+              <w:t>{ "id": "T001", "name": "Alice", "email": "alice@example.com", "password": "pass123", "role": "teacher" }</w:t>
             </w:r>
           </w:p>
         </w:tc>
@@ -2184,7 +2091,7 @@
                 <w:szCs w:val="24"/>
                 <w:lang w:val="en-US" w:eastAsia="zh-CN" w:bidi="ar"/>
               </w:rPr>
-              <w:t>{ "id": 1, "email": "user@example.com", "name": "John", "role": "teacher" }</w:t>
+              <w:t>{ "message": "User registered successfully." }</w:t>
             </w:r>
           </w:p>
         </w:tc>
@@ -2209,6 +2116,32 @@
             </w:pPr>
             <w:r>
               <w:rPr>
+                <w:rFonts w:ascii="SimSun" w:hAnsi="SimSun" w:eastAsia="SimSun" w:cs="SimSun"/>
+                <w:kern w:val="0"/>
+                <w:sz w:val="24"/>
+                <w:szCs w:val="24"/>
+                <w:lang w:val="en-US" w:eastAsia="zh-CN" w:bidi="ar"/>
+              </w:rPr>
+              <w:t>POST</w:t>
+            </w:r>
+          </w:p>
+        </w:tc>
+        <w:tc>
+          <w:tcPr>
+            <w:tcW w:w="0" w:type="auto"/>
+            <w:shd w:val="clear"/>
+            <w:vAlign w:val="center"/>
+          </w:tcPr>
+          <w:p>
+            <w:pPr>
+              <w:keepNext w:val="0"/>
+              <w:keepLines w:val="0"/>
+              <w:widowControl/>
+              <w:suppressLineNumbers w:val="0"/>
+              <w:jc w:val="left"/>
+            </w:pPr>
+            <w:r>
+              <w:rPr>
                 <w:rStyle w:val="6"/>
                 <w:rFonts w:ascii="SimSun" w:hAnsi="SimSun" w:eastAsia="SimSun" w:cs="SimSun"/>
                 <w:kern w:val="0"/>
@@ -2216,59 +2149,33 @@
                 <w:szCs w:val="24"/>
                 <w:lang w:val="en-US" w:eastAsia="zh-CN" w:bidi="ar"/>
               </w:rPr>
-              <w:t>/login/</w:t>
-            </w:r>
-          </w:p>
-        </w:tc>
-        <w:tc>
-          <w:tcPr>
-            <w:tcW w:w="0" w:type="auto"/>
-            <w:shd w:val="clear"/>
-            <w:vAlign w:val="center"/>
-          </w:tcPr>
-          <w:p>
-            <w:pPr>
-              <w:keepNext w:val="0"/>
-              <w:keepLines w:val="0"/>
-              <w:widowControl/>
-              <w:suppressLineNumbers w:val="0"/>
-              <w:jc w:val="left"/>
-            </w:pPr>
-            <w:r>
-              <w:rPr>
-                <w:rFonts w:ascii="SimSun" w:hAnsi="SimSun" w:eastAsia="SimSun" w:cs="SimSun"/>
-                <w:kern w:val="0"/>
-                <w:sz w:val="24"/>
-                <w:szCs w:val="24"/>
-                <w:lang w:val="en-US" w:eastAsia="zh-CN" w:bidi="ar"/>
-              </w:rPr>
-              <w:t>POST</w:t>
-            </w:r>
-          </w:p>
-        </w:tc>
-        <w:tc>
-          <w:tcPr>
-            <w:tcW w:w="0" w:type="auto"/>
-            <w:shd w:val="clear"/>
-            <w:vAlign w:val="center"/>
-          </w:tcPr>
-          <w:p>
-            <w:pPr>
-              <w:keepNext w:val="0"/>
-              <w:keepLines w:val="0"/>
-              <w:widowControl/>
-              <w:suppressLineNumbers w:val="0"/>
-              <w:jc w:val="left"/>
-            </w:pPr>
-            <w:r>
-              <w:rPr>
-                <w:rFonts w:ascii="SimSun" w:hAnsi="SimSun" w:eastAsia="SimSun" w:cs="SimSun"/>
-                <w:kern w:val="0"/>
-                <w:sz w:val="24"/>
-                <w:szCs w:val="24"/>
-                <w:lang w:val="en-US" w:eastAsia="zh-CN" w:bidi="ar"/>
-              </w:rPr>
-              <w:t>Login an existing user</w:t>
+              <w:t>/api/login/</w:t>
+            </w:r>
+          </w:p>
+        </w:tc>
+        <w:tc>
+          <w:tcPr>
+            <w:tcW w:w="0" w:type="auto"/>
+            <w:shd w:val="clear"/>
+            <w:vAlign w:val="center"/>
+          </w:tcPr>
+          <w:p>
+            <w:pPr>
+              <w:keepNext w:val="0"/>
+              <w:keepLines w:val="0"/>
+              <w:widowControl/>
+              <w:suppressLineNumbers w:val="0"/>
+              <w:jc w:val="left"/>
+            </w:pPr>
+            <w:r>
+              <w:rPr>
+                <w:rFonts w:ascii="SimSun" w:hAnsi="SimSun" w:eastAsia="SimSun" w:cs="SimSun"/>
+                <w:kern w:val="0"/>
+                <w:sz w:val="24"/>
+                <w:szCs w:val="24"/>
+                <w:lang w:val="en-US" w:eastAsia="zh-CN" w:bidi="ar"/>
+              </w:rPr>
+              <w:t>Login and receive JWT token</w:t>
             </w:r>
           </w:p>
         </w:tc>
@@ -2295,7 +2202,7 @@
                 <w:szCs w:val="24"/>
                 <w:lang w:val="en-US" w:eastAsia="zh-CN" w:bidi="ar"/>
               </w:rPr>
-              <w:t>{ "email": "user@example.com", "password": "password123" }</w:t>
+              <w:t>{ "id": "T001", "password": "pass123" }</w:t>
             </w:r>
           </w:p>
         </w:tc>
@@ -2322,7 +2229,7 @@
                 <w:szCs w:val="24"/>
                 <w:lang w:val="en-US" w:eastAsia="zh-CN" w:bidi="ar"/>
               </w:rPr>
-              <w:t>{ "user": { "id": 1, "email": "user@example.com", "name": "John", "role": "teacher" }, "tokens": { "refresh": "refresh_token_here", "access": "access_token_here" } }</w:t>
+              <w:t>{ "access": "...", "refresh": "..." }</w:t>
             </w:r>
           </w:p>
         </w:tc>
@@ -2347,6 +2254,32 @@
             </w:pPr>
             <w:r>
               <w:rPr>
+                <w:rFonts w:ascii="SimSun" w:hAnsi="SimSun" w:eastAsia="SimSun" w:cs="SimSun"/>
+                <w:kern w:val="0"/>
+                <w:sz w:val="24"/>
+                <w:szCs w:val="24"/>
+                <w:lang w:val="en-US" w:eastAsia="zh-CN" w:bidi="ar"/>
+              </w:rPr>
+              <w:t>GET</w:t>
+            </w:r>
+          </w:p>
+        </w:tc>
+        <w:tc>
+          <w:tcPr>
+            <w:tcW w:w="0" w:type="auto"/>
+            <w:shd w:val="clear"/>
+            <w:vAlign w:val="center"/>
+          </w:tcPr>
+          <w:p>
+            <w:pPr>
+              <w:keepNext w:val="0"/>
+              <w:keepLines w:val="0"/>
+              <w:widowControl/>
+              <w:suppressLineNumbers w:val="0"/>
+              <w:jc w:val="left"/>
+            </w:pPr>
+            <w:r>
+              <w:rPr>
                 <w:rStyle w:val="6"/>
                 <w:rFonts w:ascii="SimSun" w:hAnsi="SimSun" w:eastAsia="SimSun" w:cs="SimSun"/>
                 <w:kern w:val="0"/>
@@ -2354,102 +2287,71 @@
                 <w:szCs w:val="24"/>
                 <w:lang w:val="en-US" w:eastAsia="zh-CN" w:bidi="ar"/>
               </w:rPr>
-              <w:t>/teacher-profile/</w:t>
-            </w:r>
-          </w:p>
-        </w:tc>
-        <w:tc>
-          <w:tcPr>
-            <w:tcW w:w="0" w:type="auto"/>
-            <w:shd w:val="clear"/>
-            <w:vAlign w:val="center"/>
-          </w:tcPr>
-          <w:p>
-            <w:pPr>
-              <w:keepNext w:val="0"/>
-              <w:keepLines w:val="0"/>
-              <w:widowControl/>
-              <w:suppressLineNumbers w:val="0"/>
-              <w:jc w:val="left"/>
-            </w:pPr>
-            <w:r>
-              <w:rPr>
-                <w:rFonts w:ascii="SimSun" w:hAnsi="SimSun" w:eastAsia="SimSun" w:cs="SimSun"/>
-                <w:kern w:val="0"/>
-                <w:sz w:val="24"/>
-                <w:szCs w:val="24"/>
-                <w:lang w:val="en-US" w:eastAsia="zh-CN" w:bidi="ar"/>
-              </w:rPr>
-              <w:t>GET</w:t>
-            </w:r>
-          </w:p>
-        </w:tc>
-        <w:tc>
-          <w:tcPr>
-            <w:tcW w:w="0" w:type="auto"/>
-            <w:shd w:val="clear"/>
-            <w:vAlign w:val="center"/>
-          </w:tcPr>
-          <w:p>
-            <w:pPr>
-              <w:keepNext w:val="0"/>
-              <w:keepLines w:val="0"/>
-              <w:widowControl/>
-              <w:suppressLineNumbers w:val="0"/>
-              <w:jc w:val="left"/>
-            </w:pPr>
-            <w:r>
-              <w:rPr>
-                <w:rFonts w:ascii="SimSun" w:hAnsi="SimSun" w:eastAsia="SimSun" w:cs="SimSun"/>
-                <w:kern w:val="0"/>
-                <w:sz w:val="24"/>
-                <w:szCs w:val="24"/>
-                <w:lang w:val="en-US" w:eastAsia="zh-CN" w:bidi="ar"/>
-              </w:rPr>
-              <w:t>Get all teacher profiles</w:t>
-            </w:r>
-          </w:p>
-        </w:tc>
-        <w:tc>
-          <w:tcPr>
-            <w:tcW w:w="0" w:type="auto"/>
-            <w:shd w:val="clear"/>
-            <w:vAlign w:val="center"/>
-          </w:tcPr>
-          <w:p>
-            <w:pPr>
-              <w:keepNext w:val="0"/>
-              <w:keepLines w:val="0"/>
-              <w:widowControl/>
-              <w:suppressLineNumbers w:val="0"/>
-              <w:jc w:val="left"/>
-            </w:pPr>
-            <w:r>
-              <w:rPr>
-                <w:rFonts w:ascii="SimSun" w:hAnsi="SimSun" w:eastAsia="SimSun" w:cs="SimSun"/>
-                <w:kern w:val="0"/>
-                <w:sz w:val="24"/>
-                <w:szCs w:val="24"/>
-                <w:lang w:val="en-US" w:eastAsia="zh-CN" w:bidi="ar"/>
-              </w:rPr>
-              <w:t>None</w:t>
-            </w:r>
-          </w:p>
-        </w:tc>
-        <w:tc>
-          <w:tcPr>
-            <w:tcW w:w="0" w:type="auto"/>
-            <w:shd w:val="clear"/>
-            <w:vAlign w:val="center"/>
-          </w:tcPr>
-          <w:p>
-            <w:pPr>
-              <w:keepNext w:val="0"/>
-              <w:keepLines w:val="0"/>
-              <w:widowControl/>
-              <w:suppressLineNumbers w:val="0"/>
-              <w:jc w:val="left"/>
-            </w:pPr>
+              <w:t>/api/students/</w:t>
+            </w:r>
+          </w:p>
+        </w:tc>
+        <w:tc>
+          <w:tcPr>
+            <w:tcW w:w="0" w:type="auto"/>
+            <w:shd w:val="clear"/>
+            <w:vAlign w:val="center"/>
+          </w:tcPr>
+          <w:p>
+            <w:pPr>
+              <w:keepNext w:val="0"/>
+              <w:keepLines w:val="0"/>
+              <w:widowControl/>
+              <w:suppressLineNumbers w:val="0"/>
+              <w:jc w:val="left"/>
+            </w:pPr>
+            <w:r>
+              <w:rPr>
+                <w:rFonts w:ascii="SimSun" w:hAnsi="SimSun" w:eastAsia="SimSun" w:cs="SimSun"/>
+                <w:kern w:val="0"/>
+                <w:sz w:val="24"/>
+                <w:szCs w:val="24"/>
+                <w:lang w:val="en-US" w:eastAsia="zh-CN" w:bidi="ar"/>
+              </w:rPr>
+              <w:t>Get all students (Auth required)</w:t>
+            </w:r>
+          </w:p>
+        </w:tc>
+        <w:tc>
+          <w:tcPr>
+            <w:tcW w:w="0" w:type="auto"/>
+            <w:shd w:val="clear"/>
+            <w:vAlign w:val="center"/>
+          </w:tcPr>
+          <w:p>
+            <w:pPr>
+              <w:keepNext w:val="0"/>
+              <w:keepLines w:val="0"/>
+              <w:widowControl/>
+              <w:suppressLineNumbers w:val="0"/>
+              <w:jc w:val="left"/>
+            </w:pPr>
+            <w:r>
+              <w:rPr>
+                <w:rStyle w:val="8"/>
+                <w:rFonts w:ascii="SimSun" w:hAnsi="SimSun" w:eastAsia="SimSun" w:cs="SimSun"/>
+                <w:kern w:val="0"/>
+                <w:sz w:val="24"/>
+                <w:szCs w:val="24"/>
+                <w:lang w:val="en-US" w:eastAsia="zh-CN" w:bidi="ar"/>
+              </w:rPr>
+              <w:t>Header:</w:t>
+            </w:r>
+            <w:r>
+              <w:rPr>
+                <w:rFonts w:ascii="SimSun" w:hAnsi="SimSun" w:eastAsia="SimSun" w:cs="SimSun"/>
+                <w:kern w:val="0"/>
+                <w:sz w:val="24"/>
+                <w:szCs w:val="24"/>
+                <w:lang w:val="en-US" w:eastAsia="zh-CN" w:bidi="ar"/>
+              </w:rPr>
+              <w:t xml:space="preserve"> </w:t>
+            </w:r>
             <w:r>
               <w:rPr>
                 <w:rStyle w:val="6"/>
@@ -2459,7 +2361,34 @@
                 <w:szCs w:val="24"/>
                 <w:lang w:val="en-US" w:eastAsia="zh-CN" w:bidi="ar"/>
               </w:rPr>
-              <w:t>[{ "teacher_id": "T123", "name": "John", "email": "teacher@example.com" }]</w:t>
+              <w:t>Authorization: Bearer &lt;access_token&gt;</w:t>
+            </w:r>
+          </w:p>
+        </w:tc>
+        <w:tc>
+          <w:tcPr>
+            <w:tcW w:w="0" w:type="auto"/>
+            <w:shd w:val="clear"/>
+            <w:vAlign w:val="center"/>
+          </w:tcPr>
+          <w:p>
+            <w:pPr>
+              <w:keepNext w:val="0"/>
+              <w:keepLines w:val="0"/>
+              <w:widowControl/>
+              <w:suppressLineNumbers w:val="0"/>
+              <w:jc w:val="left"/>
+            </w:pPr>
+            <w:r>
+              <w:rPr>
+                <w:rStyle w:val="6"/>
+                <w:rFonts w:ascii="SimSun" w:hAnsi="SimSun" w:eastAsia="SimSun" w:cs="SimSun"/>
+                <w:kern w:val="0"/>
+                <w:sz w:val="24"/>
+                <w:szCs w:val="24"/>
+                <w:lang w:val="en-US" w:eastAsia="zh-CN" w:bidi="ar"/>
+              </w:rPr>
+              <w:t>[{"id": "S001", "name": "John", "email": "john@example.com"}]</w:t>
             </w:r>
           </w:p>
         </w:tc>
@@ -2484,6 +2413,32 @@
             </w:pPr>
             <w:r>
               <w:rPr>
+                <w:rFonts w:ascii="SimSun" w:hAnsi="SimSun" w:eastAsia="SimSun" w:cs="SimSun"/>
+                <w:kern w:val="0"/>
+                <w:sz w:val="24"/>
+                <w:szCs w:val="24"/>
+                <w:lang w:val="en-US" w:eastAsia="zh-CN" w:bidi="ar"/>
+              </w:rPr>
+              <w:t>GET</w:t>
+            </w:r>
+          </w:p>
+        </w:tc>
+        <w:tc>
+          <w:tcPr>
+            <w:tcW w:w="0" w:type="auto"/>
+            <w:shd w:val="clear"/>
+            <w:vAlign w:val="center"/>
+          </w:tcPr>
+          <w:p>
+            <w:pPr>
+              <w:keepNext w:val="0"/>
+              <w:keepLines w:val="0"/>
+              <w:widowControl/>
+              <w:suppressLineNumbers w:val="0"/>
+              <w:jc w:val="left"/>
+            </w:pPr>
+            <w:r>
+              <w:rPr>
                 <w:rStyle w:val="6"/>
                 <w:rFonts w:ascii="SimSun" w:hAnsi="SimSun" w:eastAsia="SimSun" w:cs="SimSun"/>
                 <w:kern w:val="0"/>
@@ -2491,76 +2446,71 @@
                 <w:szCs w:val="24"/>
                 <w:lang w:val="en-US" w:eastAsia="zh-CN" w:bidi="ar"/>
               </w:rPr>
-              <w:t>/teacher-profile/</w:t>
-            </w:r>
-          </w:p>
-        </w:tc>
-        <w:tc>
-          <w:tcPr>
-            <w:tcW w:w="0" w:type="auto"/>
-            <w:shd w:val="clear"/>
-            <w:vAlign w:val="center"/>
-          </w:tcPr>
-          <w:p>
-            <w:pPr>
-              <w:keepNext w:val="0"/>
-              <w:keepLines w:val="0"/>
-              <w:widowControl/>
-              <w:suppressLineNumbers w:val="0"/>
-              <w:jc w:val="left"/>
-            </w:pPr>
-            <w:r>
-              <w:rPr>
-                <w:rFonts w:ascii="SimSun" w:hAnsi="SimSun" w:eastAsia="SimSun" w:cs="SimSun"/>
-                <w:kern w:val="0"/>
-                <w:sz w:val="24"/>
-                <w:szCs w:val="24"/>
-                <w:lang w:val="en-US" w:eastAsia="zh-CN" w:bidi="ar"/>
-              </w:rPr>
-              <w:t>POST</w:t>
-            </w:r>
-          </w:p>
-        </w:tc>
-        <w:tc>
-          <w:tcPr>
-            <w:tcW w:w="0" w:type="auto"/>
-            <w:shd w:val="clear"/>
-            <w:vAlign w:val="center"/>
-          </w:tcPr>
-          <w:p>
-            <w:pPr>
-              <w:keepNext w:val="0"/>
-              <w:keepLines w:val="0"/>
-              <w:widowControl/>
-              <w:suppressLineNumbers w:val="0"/>
-              <w:jc w:val="left"/>
-            </w:pPr>
-            <w:r>
-              <w:rPr>
-                <w:rFonts w:ascii="SimSun" w:hAnsi="SimSun" w:eastAsia="SimSun" w:cs="SimSun"/>
-                <w:kern w:val="0"/>
-                <w:sz w:val="24"/>
-                <w:szCs w:val="24"/>
-                <w:lang w:val="en-US" w:eastAsia="zh-CN" w:bidi="ar"/>
-              </w:rPr>
-              <w:t>Create a new teacher profile</w:t>
-            </w:r>
-          </w:p>
-        </w:tc>
-        <w:tc>
-          <w:tcPr>
-            <w:tcW w:w="0" w:type="auto"/>
-            <w:shd w:val="clear"/>
-            <w:vAlign w:val="center"/>
-          </w:tcPr>
-          <w:p>
-            <w:pPr>
-              <w:keepNext w:val="0"/>
-              <w:keepLines w:val="0"/>
-              <w:widowControl/>
-              <w:suppressLineNumbers w:val="0"/>
-              <w:jc w:val="left"/>
-            </w:pPr>
+              <w:t>/api/teachers/</w:t>
+            </w:r>
+          </w:p>
+        </w:tc>
+        <w:tc>
+          <w:tcPr>
+            <w:tcW w:w="0" w:type="auto"/>
+            <w:shd w:val="clear"/>
+            <w:vAlign w:val="center"/>
+          </w:tcPr>
+          <w:p>
+            <w:pPr>
+              <w:keepNext w:val="0"/>
+              <w:keepLines w:val="0"/>
+              <w:widowControl/>
+              <w:suppressLineNumbers w:val="0"/>
+              <w:jc w:val="left"/>
+            </w:pPr>
+            <w:r>
+              <w:rPr>
+                <w:rFonts w:ascii="SimSun" w:hAnsi="SimSun" w:eastAsia="SimSun" w:cs="SimSun"/>
+                <w:kern w:val="0"/>
+                <w:sz w:val="24"/>
+                <w:szCs w:val="24"/>
+                <w:lang w:val="en-US" w:eastAsia="zh-CN" w:bidi="ar"/>
+              </w:rPr>
+              <w:t>Get all teachers (Auth required)</w:t>
+            </w:r>
+          </w:p>
+        </w:tc>
+        <w:tc>
+          <w:tcPr>
+            <w:tcW w:w="0" w:type="auto"/>
+            <w:shd w:val="clear"/>
+            <w:vAlign w:val="center"/>
+          </w:tcPr>
+          <w:p>
+            <w:pPr>
+              <w:keepNext w:val="0"/>
+              <w:keepLines w:val="0"/>
+              <w:widowControl/>
+              <w:suppressLineNumbers w:val="0"/>
+              <w:jc w:val="left"/>
+            </w:pPr>
+            <w:r>
+              <w:rPr>
+                <w:rStyle w:val="8"/>
+                <w:rFonts w:ascii="SimSun" w:hAnsi="SimSun" w:eastAsia="SimSun" w:cs="SimSun"/>
+                <w:kern w:val="0"/>
+                <w:sz w:val="24"/>
+                <w:szCs w:val="24"/>
+                <w:lang w:val="en-US" w:eastAsia="zh-CN" w:bidi="ar"/>
+              </w:rPr>
+              <w:t>Header:</w:t>
+            </w:r>
+            <w:r>
+              <w:rPr>
+                <w:rFonts w:ascii="SimSun" w:hAnsi="SimSun" w:eastAsia="SimSun" w:cs="SimSun"/>
+                <w:kern w:val="0"/>
+                <w:sz w:val="24"/>
+                <w:szCs w:val="24"/>
+                <w:lang w:val="en-US" w:eastAsia="zh-CN" w:bidi="ar"/>
+              </w:rPr>
+              <w:t xml:space="preserve"> </w:t>
+            </w:r>
             <w:r>
               <w:rPr>
                 <w:rStyle w:val="6"/>
@@ -2570,7 +2520,7 @@
                 <w:szCs w:val="24"/>
                 <w:lang w:val="en-US" w:eastAsia="zh-CN" w:bidi="ar"/>
               </w:rPr>
-              <w:t>{ "teacher_id": "T125", "name": "Emily", "email": "emily@example.com", "password": "password123" }</w:t>
+              <w:t>Authorization: Bearer &lt;access_token&gt;</w:t>
             </w:r>
           </w:p>
         </w:tc>
@@ -2597,7 +2547,7 @@
                 <w:szCs w:val="24"/>
                 <w:lang w:val="en-US" w:eastAsia="zh-CN" w:bidi="ar"/>
               </w:rPr>
-              <w:t>{ "teacher_id": "T125", "name": "Emily", "email": "emily@example.com" }</w:t>
+              <w:t>[{"id": "T001", "name": "Alice", "email": "alice@example.com"}]</w:t>
             </w:r>
           </w:p>
         </w:tc>
@@ -2619,222 +2569,180 @@
               <w:widowControl/>
               <w:suppressLineNumbers w:val="0"/>
               <w:jc w:val="left"/>
-            </w:pPr>
-            <w:r>
+              <w:rPr>
+                <w:rFonts w:hint="default" w:ascii="SimSun" w:hAnsi="SimSun" w:eastAsia="SimSun" w:cs="SimSun"/>
+                <w:kern w:val="0"/>
+                <w:sz w:val="24"/>
+                <w:szCs w:val="24"/>
+                <w:lang w:val="en-US" w:eastAsia="zh-CN" w:bidi="ar"/>
+              </w:rPr>
+            </w:pPr>
+            <w:r>
+              <w:rPr>
+                <w:rFonts w:hint="default" w:ascii="SimSun" w:hAnsi="SimSun" w:eastAsia="SimSun" w:cs="SimSun"/>
+                <w:kern w:val="0"/>
+                <w:sz w:val="24"/>
+                <w:szCs w:val="24"/>
+                <w:lang w:val="en-US" w:eastAsia="zh-CN" w:bidi="ar"/>
+              </w:rPr>
+              <w:t>DEL</w:t>
+            </w:r>
+          </w:p>
+        </w:tc>
+        <w:tc>
+          <w:tcPr>
+            <w:tcW w:w="0" w:type="auto"/>
+            <w:shd w:val="clear"/>
+            <w:vAlign w:val="center"/>
+          </w:tcPr>
+          <w:p>
+            <w:pPr>
+              <w:keepNext w:val="0"/>
+              <w:keepLines w:val="0"/>
+              <w:widowControl/>
+              <w:suppressLineNumbers w:val="0"/>
+              <w:jc w:val="left"/>
               <w:rPr>
                 <w:rStyle w:val="6"/>
-                <w:rFonts w:ascii="SimSun" w:hAnsi="SimSun" w:eastAsia="SimSun" w:cs="SimSun"/>
-                <w:kern w:val="0"/>
-                <w:sz w:val="24"/>
-                <w:szCs w:val="24"/>
-                <w:lang w:val="en-US" w:eastAsia="zh-CN" w:bidi="ar"/>
-              </w:rPr>
-              <w:t>/student-profile/</w:t>
-            </w:r>
-          </w:p>
-        </w:tc>
-        <w:tc>
-          <w:tcPr>
-            <w:tcW w:w="0" w:type="auto"/>
-            <w:shd w:val="clear"/>
-            <w:vAlign w:val="center"/>
-          </w:tcPr>
-          <w:p>
-            <w:pPr>
-              <w:keepNext w:val="0"/>
-              <w:keepLines w:val="0"/>
-              <w:widowControl/>
-              <w:suppressLineNumbers w:val="0"/>
-              <w:jc w:val="left"/>
-            </w:pPr>
-            <w:r>
-              <w:rPr>
-                <w:rFonts w:ascii="SimSun" w:hAnsi="SimSun" w:eastAsia="SimSun" w:cs="SimSun"/>
-                <w:kern w:val="0"/>
-                <w:sz w:val="24"/>
-                <w:szCs w:val="24"/>
-                <w:lang w:val="en-US" w:eastAsia="zh-CN" w:bidi="ar"/>
-              </w:rPr>
-              <w:t>GET</w:t>
-            </w:r>
-          </w:p>
-        </w:tc>
-        <w:tc>
-          <w:tcPr>
-            <w:tcW w:w="0" w:type="auto"/>
-            <w:shd w:val="clear"/>
-            <w:vAlign w:val="center"/>
-          </w:tcPr>
-          <w:p>
-            <w:pPr>
-              <w:keepNext w:val="0"/>
-              <w:keepLines w:val="0"/>
-              <w:widowControl/>
-              <w:suppressLineNumbers w:val="0"/>
-              <w:jc w:val="left"/>
-            </w:pPr>
-            <w:r>
-              <w:rPr>
-                <w:rFonts w:ascii="SimSun" w:hAnsi="SimSun" w:eastAsia="SimSun" w:cs="SimSun"/>
-                <w:kern w:val="0"/>
-                <w:sz w:val="24"/>
-                <w:szCs w:val="24"/>
-                <w:lang w:val="en-US" w:eastAsia="zh-CN" w:bidi="ar"/>
-              </w:rPr>
-              <w:t>Get all student profiles</w:t>
-            </w:r>
-          </w:p>
-        </w:tc>
-        <w:tc>
-          <w:tcPr>
-            <w:tcW w:w="0" w:type="auto"/>
-            <w:shd w:val="clear"/>
-            <w:vAlign w:val="center"/>
-          </w:tcPr>
-          <w:p>
-            <w:pPr>
-              <w:keepNext w:val="0"/>
-              <w:keepLines w:val="0"/>
-              <w:widowControl/>
-              <w:suppressLineNumbers w:val="0"/>
-              <w:jc w:val="left"/>
-            </w:pPr>
-            <w:r>
-              <w:rPr>
-                <w:rFonts w:ascii="SimSun" w:hAnsi="SimSun" w:eastAsia="SimSun" w:cs="SimSun"/>
-                <w:kern w:val="0"/>
-                <w:sz w:val="24"/>
-                <w:szCs w:val="24"/>
-                <w:lang w:val="en-US" w:eastAsia="zh-CN" w:bidi="ar"/>
-              </w:rPr>
-              <w:t>None</w:t>
-            </w:r>
-          </w:p>
-        </w:tc>
-        <w:tc>
-          <w:tcPr>
-            <w:tcW w:w="0" w:type="auto"/>
-            <w:shd w:val="clear"/>
-            <w:vAlign w:val="center"/>
-          </w:tcPr>
-          <w:p>
-            <w:pPr>
-              <w:keepNext w:val="0"/>
-              <w:keepLines w:val="0"/>
-              <w:widowControl/>
-              <w:suppressLineNumbers w:val="0"/>
-              <w:jc w:val="left"/>
+                <w:rFonts w:hint="default" w:ascii="SimSun" w:hAnsi="SimSun" w:eastAsia="SimSun" w:cs="SimSun"/>
+                <w:kern w:val="0"/>
+                <w:sz w:val="24"/>
+                <w:szCs w:val="24"/>
+                <w:lang w:val="en-US" w:eastAsia="zh-CN" w:bidi="ar"/>
+              </w:rPr>
             </w:pPr>
             <w:r>
               <w:rPr>
                 <w:rStyle w:val="6"/>
-                <w:rFonts w:ascii="SimSun" w:hAnsi="SimSun" w:eastAsia="SimSun" w:cs="SimSun"/>
-                <w:kern w:val="0"/>
-                <w:sz w:val="24"/>
-                <w:szCs w:val="24"/>
-                <w:lang w:val="en-US" w:eastAsia="zh-CN" w:bidi="ar"/>
-              </w:rPr>
-              <w:t>[{ "enrollment_number": "S1234", "name": "Alice", "email": "alice@example.com" }]</w:t>
-            </w:r>
-          </w:p>
-        </w:tc>
-      </w:tr>
-      <w:tr>
-        <w:trPr>
-          <w:tblCellSpacing w:w="15" w:type="dxa"/>
-        </w:trPr>
-        <w:tc>
-          <w:tcPr>
-            <w:tcW w:w="0" w:type="auto"/>
-            <w:shd w:val="clear"/>
-            <w:vAlign w:val="center"/>
-          </w:tcPr>
-          <w:p>
-            <w:pPr>
-              <w:keepNext w:val="0"/>
-              <w:keepLines w:val="0"/>
-              <w:widowControl/>
-              <w:suppressLineNumbers w:val="0"/>
-              <w:jc w:val="left"/>
-            </w:pPr>
+                <w:rFonts w:hint="default" w:ascii="SimSun" w:hAnsi="SimSun" w:eastAsia="SimSun" w:cs="SimSun"/>
+                <w:kern w:val="0"/>
+                <w:sz w:val="24"/>
+                <w:szCs w:val="24"/>
+                <w:lang w:val="en-US" w:eastAsia="zh-CN" w:bidi="ar"/>
+              </w:rPr>
+              <w:t>/api/delete-user/</w:t>
+            </w:r>
             <w:r>
               <w:rPr>
                 <w:rStyle w:val="6"/>
-                <w:rFonts w:ascii="SimSun" w:hAnsi="SimSun" w:eastAsia="SimSun" w:cs="SimSun"/>
-                <w:kern w:val="0"/>
-                <w:sz w:val="24"/>
-                <w:szCs w:val="24"/>
-                <w:lang w:val="en-US" w:eastAsia="zh-CN" w:bidi="ar"/>
-              </w:rPr>
-              <w:t>/student-profile/</w:t>
-            </w:r>
-          </w:p>
-        </w:tc>
-        <w:tc>
-          <w:tcPr>
-            <w:tcW w:w="0" w:type="auto"/>
-            <w:shd w:val="clear"/>
-            <w:vAlign w:val="center"/>
-          </w:tcPr>
-          <w:p>
-            <w:pPr>
-              <w:keepNext w:val="0"/>
-              <w:keepLines w:val="0"/>
-              <w:widowControl/>
-              <w:suppressLineNumbers w:val="0"/>
-              <w:jc w:val="left"/>
-            </w:pPr>
-            <w:r>
-              <w:rPr>
-                <w:rFonts w:ascii="SimSun" w:hAnsi="SimSun" w:eastAsia="SimSun" w:cs="SimSun"/>
-                <w:kern w:val="0"/>
-                <w:sz w:val="24"/>
-                <w:szCs w:val="24"/>
-                <w:lang w:val="en-US" w:eastAsia="zh-CN" w:bidi="ar"/>
-              </w:rPr>
-              <w:t>POST</w:t>
-            </w:r>
-          </w:p>
-        </w:tc>
-        <w:tc>
-          <w:tcPr>
-            <w:tcW w:w="0" w:type="auto"/>
-            <w:shd w:val="clear"/>
-            <w:vAlign w:val="center"/>
-          </w:tcPr>
-          <w:p>
-            <w:pPr>
-              <w:keepNext w:val="0"/>
-              <w:keepLines w:val="0"/>
-              <w:widowControl/>
-              <w:suppressLineNumbers w:val="0"/>
-              <w:jc w:val="left"/>
-            </w:pPr>
-            <w:r>
-              <w:rPr>
-                <w:rFonts w:ascii="SimSun" w:hAnsi="SimSun" w:eastAsia="SimSun" w:cs="SimSun"/>
-                <w:kern w:val="0"/>
-                <w:sz w:val="24"/>
-                <w:szCs w:val="24"/>
-                <w:lang w:val="en-US" w:eastAsia="zh-CN" w:bidi="ar"/>
-              </w:rPr>
-              <w:t>Create a new student profile</w:t>
-            </w:r>
-          </w:p>
-        </w:tc>
-        <w:tc>
-          <w:tcPr>
-            <w:tcW w:w="0" w:type="auto"/>
-            <w:shd w:val="clear"/>
-            <w:vAlign w:val="center"/>
-          </w:tcPr>
-          <w:p>
-            <w:pPr>
-              <w:keepNext w:val="0"/>
-              <w:keepLines w:val="0"/>
-              <w:widowControl/>
-              <w:suppressLineNumbers w:val="0"/>
-              <w:jc w:val="left"/>
+                <w:rFonts w:hint="default" w:ascii="SimSun" w:hAnsi="SimSun" w:eastAsia="SimSun"/>
+                <w:kern w:val="0"/>
+                <w:sz w:val="24"/>
+                <w:szCs w:val="24"/>
+                <w:lang w:val="en-US" w:eastAsia="zh-CN"/>
+              </w:rPr>
+              <w:t>&lt;str:user_id&gt;/</w:t>
+            </w:r>
+          </w:p>
+        </w:tc>
+        <w:tc>
+          <w:tcPr>
+            <w:tcW w:w="0" w:type="auto"/>
+            <w:shd w:val="clear"/>
+            <w:vAlign w:val="center"/>
+          </w:tcPr>
+          <w:p>
+            <w:pPr>
+              <w:keepNext w:val="0"/>
+              <w:keepLines w:val="0"/>
+              <w:widowControl/>
+              <w:suppressLineNumbers w:val="0"/>
+              <w:jc w:val="left"/>
+              <w:rPr>
+                <w:rFonts w:hint="default" w:ascii="SimSun" w:hAnsi="SimSun" w:eastAsia="SimSun" w:cs="SimSun"/>
+                <w:kern w:val="0"/>
+                <w:sz w:val="24"/>
+                <w:szCs w:val="24"/>
+                <w:lang w:val="en-US" w:eastAsia="zh-CN" w:bidi="ar"/>
+              </w:rPr>
+            </w:pPr>
+            <w:r>
+              <w:rPr>
+                <w:rFonts w:hint="default" w:ascii="SimSun" w:hAnsi="SimSun" w:eastAsia="SimSun" w:cs="SimSun"/>
+                <w:kern w:val="0"/>
+                <w:sz w:val="24"/>
+                <w:szCs w:val="24"/>
+                <w:lang w:val="en-US" w:eastAsia="zh-CN" w:bidi="ar"/>
+              </w:rPr>
+              <w:t>Delete Specified User</w:t>
+            </w:r>
+          </w:p>
+          <w:p>
+            <w:pPr>
+              <w:keepNext w:val="0"/>
+              <w:keepLines w:val="0"/>
+              <w:widowControl/>
+              <w:suppressLineNumbers w:val="0"/>
+              <w:jc w:val="left"/>
+              <w:rPr>
+                <w:rFonts w:hint="default" w:ascii="SimSun" w:hAnsi="SimSun" w:eastAsia="SimSun" w:cs="SimSun"/>
+                <w:kern w:val="0"/>
+                <w:sz w:val="24"/>
+                <w:szCs w:val="24"/>
+                <w:lang w:val="en-US" w:eastAsia="zh-CN" w:bidi="ar"/>
+              </w:rPr>
+            </w:pPr>
+            <w:r>
+              <w:rPr>
+                <w:rFonts w:hint="default" w:ascii="SimSun" w:hAnsi="SimSun" w:eastAsia="SimSun" w:cs="SimSun"/>
+                <w:kern w:val="0"/>
+                <w:sz w:val="24"/>
+                <w:szCs w:val="24"/>
+                <w:lang w:val="en-US" w:eastAsia="zh-CN" w:bidi="ar"/>
+              </w:rPr>
+              <w:t>(Auth required)</w:t>
+            </w:r>
+          </w:p>
+        </w:tc>
+        <w:tc>
+          <w:tcPr>
+            <w:tcW w:w="0" w:type="auto"/>
+            <w:shd w:val="clear"/>
+            <w:vAlign w:val="center"/>
+          </w:tcPr>
+          <w:p>
+            <w:pPr>
+              <w:keepNext w:val="0"/>
+              <w:keepLines w:val="0"/>
+              <w:widowControl/>
+              <w:suppressLineNumbers w:val="0"/>
+              <w:jc w:val="left"/>
+              <w:rPr>
+                <w:rStyle w:val="8"/>
+                <w:rFonts w:hint="default" w:ascii="SimSun" w:hAnsi="SimSun" w:eastAsia="SimSun" w:cs="SimSun"/>
+                <w:kern w:val="0"/>
+                <w:sz w:val="24"/>
+                <w:szCs w:val="24"/>
+                <w:lang w:val="en-US" w:eastAsia="zh-CN" w:bidi="ar"/>
+              </w:rPr>
+            </w:pPr>
+            <w:r>
+              <w:rPr>
+                <w:rStyle w:val="8"/>
+                <w:rFonts w:hint="default" w:ascii="SimSun" w:hAnsi="SimSun" w:eastAsia="SimSun" w:cs="SimSun"/>
+                <w:kern w:val="0"/>
+                <w:sz w:val="24"/>
+                <w:szCs w:val="24"/>
+                <w:lang w:val="en-US" w:eastAsia="zh-CN" w:bidi="ar"/>
+              </w:rPr>
+              <w:t>Header :</w:t>
+            </w:r>
+          </w:p>
+          <w:p>
+            <w:pPr>
+              <w:keepNext w:val="0"/>
+              <w:keepLines w:val="0"/>
+              <w:widowControl/>
+              <w:suppressLineNumbers w:val="0"/>
+              <w:jc w:val="left"/>
+              <w:rPr>
+                <w:rStyle w:val="8"/>
+                <w:rFonts w:hint="default" w:ascii="SimSun" w:hAnsi="SimSun" w:eastAsia="SimSun" w:cs="SimSun"/>
+                <w:kern w:val="0"/>
+                <w:sz w:val="24"/>
+                <w:szCs w:val="24"/>
+                <w:lang w:val="en-US" w:eastAsia="zh-CN" w:bidi="ar"/>
+              </w:rPr>
             </w:pPr>
             <w:r>
               <w:rPr>
@@ -2845,34 +2753,70 @@
                 <w:szCs w:val="24"/>
                 <w:lang w:val="en-US" w:eastAsia="zh-CN" w:bidi="ar"/>
               </w:rPr>
-              <w:t>{ "enrollment_number": "S1236", "name": "Charlie", "email": "charlie@example.com", "password": "password123" }</w:t>
-            </w:r>
-          </w:p>
-        </w:tc>
-        <w:tc>
-          <w:tcPr>
-            <w:tcW w:w="0" w:type="auto"/>
-            <w:shd w:val="clear"/>
-            <w:vAlign w:val="center"/>
-          </w:tcPr>
-          <w:p>
-            <w:pPr>
-              <w:keepNext w:val="0"/>
-              <w:keepLines w:val="0"/>
-              <w:widowControl/>
-              <w:suppressLineNumbers w:val="0"/>
-              <w:jc w:val="left"/>
-            </w:pPr>
-            <w:r>
+              <w:t>Authorization: Bearer &lt;access_token&gt;</w:t>
+            </w:r>
+          </w:p>
+        </w:tc>
+        <w:tc>
+          <w:tcPr>
+            <w:tcW w:w="0" w:type="auto"/>
+            <w:shd w:val="clear"/>
+            <w:vAlign w:val="center"/>
+          </w:tcPr>
+          <w:p>
+            <w:pPr>
+              <w:keepNext w:val="0"/>
+              <w:keepLines w:val="0"/>
+              <w:widowControl/>
+              <w:suppressLineNumbers w:val="0"/>
+              <w:jc w:val="left"/>
               <w:rPr>
                 <w:rStyle w:val="6"/>
-                <w:rFonts w:ascii="SimSun" w:hAnsi="SimSun" w:eastAsia="SimSun" w:cs="SimSun"/>
-                <w:kern w:val="0"/>
-                <w:sz w:val="24"/>
-                <w:szCs w:val="24"/>
-                <w:lang w:val="en-US" w:eastAsia="zh-CN" w:bidi="ar"/>
-              </w:rPr>
-              <w:t>{ "enrollment_number": "S1236", "name": "Charlie", "email": "charlie@example.com" }</w:t>
+                <w:rFonts w:hint="default" w:ascii="SimSun" w:hAnsi="SimSun" w:eastAsia="SimSun" w:cs="SimSun"/>
+                <w:kern w:val="0"/>
+                <w:sz w:val="24"/>
+                <w:szCs w:val="24"/>
+                <w:lang w:val="en-US" w:eastAsia="zh-CN" w:bidi="ar"/>
+              </w:rPr>
+            </w:pPr>
+            <w:r>
+              <w:rPr>
+                <w:rStyle w:val="6"/>
+                <w:rFonts w:hint="default" w:ascii="SimSun" w:hAnsi="SimSun" w:eastAsia="SimSun" w:cs="SimSun"/>
+                <w:kern w:val="0"/>
+                <w:sz w:val="24"/>
+                <w:szCs w:val="24"/>
+                <w:lang w:val="en-US" w:eastAsia="zh-CN" w:bidi="ar"/>
+              </w:rPr>
+              <w:t>{"detail": "User deleted successfully."</w:t>
+            </w:r>
+          </w:p>
+          <w:p>
+            <w:pPr>
+              <w:keepNext w:val="0"/>
+              <w:keepLines w:val="0"/>
+              <w:widowControl/>
+              <w:suppressLineNumbers w:val="0"/>
+              <w:jc w:val="left"/>
+              <w:rPr>
+                <w:rStyle w:val="6"/>
+                <w:rFonts w:ascii="SimSun" w:hAnsi="SimSun" w:eastAsia="SimSun" w:cs="SimSun"/>
+                <w:kern w:val="0"/>
+                <w:sz w:val="24"/>
+                <w:szCs w:val="24"/>
+                <w:lang w:val="en-US" w:eastAsia="zh-CN" w:bidi="ar"/>
+              </w:rPr>
+            </w:pPr>
+            <w:r>
+              <w:rPr>
+                <w:rStyle w:val="6"/>
+                <w:rFonts w:hint="default" w:ascii="SimSun" w:hAnsi="SimSun" w:eastAsia="SimSun" w:cs="SimSun"/>
+                <w:kern w:val="0"/>
+                <w:sz w:val="24"/>
+                <w:szCs w:val="24"/>
+                <w:lang w:val="en-US" w:eastAsia="zh-CN" w:bidi="ar"/>
+              </w:rPr>
+              <w:t>}</w:t>
             </w:r>
           </w:p>
         </w:tc>
@@ -2893,10 +2837,12 @@
           <w:lang w:val="en-US"/>
         </w:rPr>
       </w:pPr>
+      <w:bookmarkStart w:id="0" w:name="_GoBack"/>
+      <w:bookmarkEnd w:id="0"/>
     </w:p>
     <w:sectPr>
       <w:pgSz w:w="11906" w:h="16838"/>
-      <w:pgMar w:top="1440" w:right="1800" w:bottom="1440" w:left="1800" w:header="720" w:footer="720" w:gutter="0"/>
+      <w:pgMar w:top="720" w:right="720" w:bottom="720" w:left="720" w:header="720" w:footer="720" w:gutter="0"/>
       <w:cols w:space="720" w:num="1"/>
       <w:docGrid w:linePitch="360" w:charSpace="0"/>
     </w:sectPr>

</xml_diff>

<commit_message>
fix : minor variable changes in models and views
</commit_message>
<xml_diff>
--- a/Project Details/Student Management System.docx
+++ b/Project Details/Student Management System.docx
@@ -2896,6 +2896,108 @@
       <w:pPr>
         <w:numPr>
           <w:ilvl w:val="0"/>
+          <w:numId w:val="0"/>
+        </w:numPr>
+        <w:jc w:val="both"/>
+        <w:rPr>
+          <w:rFonts w:hint="default" w:ascii="Arial Regular" w:hAnsi="Arial Regular" w:cs="Arial Regular"/>
+          <w:b/>
+          <w:bCs/>
+          <w:sz w:val="28"/>
+          <w:szCs w:val="28"/>
+          <w:lang w:val="en-US"/>
+        </w:rPr>
+      </w:pPr>
+    </w:p>
+    <w:p>
+      <w:pPr>
+        <w:numPr>
+          <w:ilvl w:val="0"/>
+          <w:numId w:val="0"/>
+        </w:numPr>
+        <w:jc w:val="both"/>
+        <w:rPr>
+          <w:rFonts w:hint="default" w:ascii="Arial Regular" w:hAnsi="Arial Regular" w:cs="Arial Regular"/>
+          <w:b/>
+          <w:bCs/>
+          <w:sz w:val="28"/>
+          <w:szCs w:val="28"/>
+          <w:lang w:val="en-US"/>
+        </w:rPr>
+      </w:pPr>
+    </w:p>
+    <w:p>
+      <w:pPr>
+        <w:numPr>
+          <w:ilvl w:val="0"/>
+          <w:numId w:val="0"/>
+        </w:numPr>
+        <w:jc w:val="both"/>
+        <w:rPr>
+          <w:rFonts w:hint="default" w:ascii="Arial Regular" w:hAnsi="Arial Regular" w:cs="Arial Regular"/>
+          <w:b/>
+          <w:bCs/>
+          <w:sz w:val="28"/>
+          <w:szCs w:val="28"/>
+          <w:lang w:val="en-US"/>
+        </w:rPr>
+      </w:pPr>
+    </w:p>
+    <w:p>
+      <w:pPr>
+        <w:numPr>
+          <w:ilvl w:val="0"/>
+          <w:numId w:val="0"/>
+        </w:numPr>
+        <w:jc w:val="both"/>
+        <w:rPr>
+          <w:rFonts w:hint="default" w:ascii="Arial Regular" w:hAnsi="Arial Regular" w:cs="Arial Regular"/>
+          <w:b/>
+          <w:bCs/>
+          <w:sz w:val="28"/>
+          <w:szCs w:val="28"/>
+          <w:lang w:val="en-US"/>
+        </w:rPr>
+      </w:pPr>
+    </w:p>
+    <w:p>
+      <w:pPr>
+        <w:numPr>
+          <w:ilvl w:val="0"/>
+          <w:numId w:val="0"/>
+        </w:numPr>
+        <w:jc w:val="both"/>
+        <w:rPr>
+          <w:rFonts w:hint="default" w:ascii="Arial Regular" w:hAnsi="Arial Regular" w:cs="Arial Regular"/>
+          <w:b/>
+          <w:bCs/>
+          <w:sz w:val="28"/>
+          <w:szCs w:val="28"/>
+          <w:lang w:val="en-US"/>
+        </w:rPr>
+      </w:pPr>
+    </w:p>
+    <w:p>
+      <w:pPr>
+        <w:numPr>
+          <w:ilvl w:val="0"/>
+          <w:numId w:val="0"/>
+        </w:numPr>
+        <w:jc w:val="both"/>
+        <w:rPr>
+          <w:rFonts w:hint="default" w:ascii="Arial Regular" w:hAnsi="Arial Regular" w:cs="Arial Regular"/>
+          <w:b/>
+          <w:bCs/>
+          <w:sz w:val="28"/>
+          <w:szCs w:val="28"/>
+          <w:lang w:val="en-US"/>
+        </w:rPr>
+      </w:pPr>
+    </w:p>
+    <w:p>
+      <w:pPr>
+        <w:numPr>
+          <w:ilvl w:val="0"/>
           <w:numId w:val="3"/>
         </w:numPr>
         <w:ind w:left="0" w:leftChars="0" w:firstLine="0" w:firstLineChars="0"/>
@@ -2952,8 +3054,6 @@
           <w:lang w:val="en-US"/>
         </w:rPr>
       </w:pPr>
-      <w:bookmarkStart w:id="0" w:name="_GoBack"/>
-      <w:bookmarkEnd w:id="0"/>
       <w:r>
         <w:rPr>
           <w:rFonts w:hint="default" w:ascii="Arial Regular" w:hAnsi="Arial Regular" w:cs="Arial Regular"/>
@@ -2986,8 +3086,8 @@
           <w:rFonts w:hint="default" w:ascii="Arial Regular" w:hAnsi="Arial Regular" w:cs="Arial Regular"/>
           <w:b w:val="0"/>
           <w:bCs w:val="0"/>
-          <w:sz w:val="24"/>
-          <w:szCs w:val="24"/>
+          <w:sz w:val="20"/>
+          <w:szCs w:val="20"/>
           <w:lang w:val="en-US"/>
         </w:rPr>
       </w:pPr>
@@ -2996,8 +3096,8 @@
           <w:rFonts w:hint="default" w:ascii="Arial Regular" w:hAnsi="Arial Regular" w:cs="Arial Regular"/>
           <w:b w:val="0"/>
           <w:bCs w:val="0"/>
-          <w:sz w:val="24"/>
-          <w:szCs w:val="24"/>
+          <w:sz w:val="20"/>
+          <w:szCs w:val="20"/>
           <w:lang w:val="en-US"/>
         </w:rPr>
         <w:t>Summary of Endpoints</w:t>
@@ -3026,9 +3126,10 @@
         </w:tblCellMar>
       </w:tblPr>
       <w:tblGrid>
-        <w:gridCol w:w="4758"/>
-        <w:gridCol w:w="1421"/>
-        <w:gridCol w:w="4377"/>
+        <w:gridCol w:w="3977"/>
+        <w:gridCol w:w="1194"/>
+        <w:gridCol w:w="2537"/>
+        <w:gridCol w:w="2848"/>
       </w:tblGrid>
       <w:tr>
         <w:trPr>
@@ -3051,8 +3152,8 @@
                 <w:rFonts w:hint="default" w:ascii="Arial Regular" w:hAnsi="Arial Regular" w:cs="Arial Regular"/>
                 <w:b w:val="0"/>
                 <w:bCs w:val="0"/>
-                <w:sz w:val="24"/>
-                <w:szCs w:val="24"/>
+                <w:sz w:val="20"/>
+                <w:szCs w:val="20"/>
                 <w:lang w:val="en-US"/>
               </w:rPr>
             </w:pPr>
@@ -3061,8 +3162,8 @@
                 <w:rFonts w:hint="default" w:ascii="Arial Regular" w:hAnsi="Arial Regular" w:cs="Arial Regular"/>
                 <w:b w:val="0"/>
                 <w:bCs w:val="0"/>
-                <w:sz w:val="24"/>
-                <w:szCs w:val="24"/>
+                <w:sz w:val="20"/>
+                <w:szCs w:val="20"/>
                 <w:lang w:val="en-US" w:eastAsia="zh-CN"/>
               </w:rPr>
               <w:t>Endpoint</w:t>
@@ -3085,8 +3186,8 @@
                 <w:rFonts w:hint="default" w:ascii="Arial Regular" w:hAnsi="Arial Regular" w:cs="Arial Regular"/>
                 <w:b w:val="0"/>
                 <w:bCs w:val="0"/>
-                <w:sz w:val="24"/>
-                <w:szCs w:val="24"/>
+                <w:sz w:val="20"/>
+                <w:szCs w:val="20"/>
                 <w:lang w:val="en-US"/>
               </w:rPr>
             </w:pPr>
@@ -3095,8 +3196,8 @@
                 <w:rFonts w:hint="default" w:ascii="Arial Regular" w:hAnsi="Arial Regular" w:cs="Arial Regular"/>
                 <w:b w:val="0"/>
                 <w:bCs w:val="0"/>
-                <w:sz w:val="24"/>
-                <w:szCs w:val="24"/>
+                <w:sz w:val="20"/>
+                <w:szCs w:val="20"/>
                 <w:lang w:val="en-US" w:eastAsia="zh-CN"/>
               </w:rPr>
               <w:t>Method</w:t>
@@ -3105,7 +3206,7 @@
         </w:tc>
         <w:tc>
           <w:tcPr>
-            <w:tcW w:w="0" w:type="auto"/>
+            <w:tcW w:w="2933" w:type="dxa"/>
             <w:shd w:val="clear"/>
             <w:vAlign w:val="center"/>
           </w:tcPr>
@@ -3119,8 +3220,8 @@
                 <w:rFonts w:hint="default" w:ascii="Arial Regular" w:hAnsi="Arial Regular" w:cs="Arial Regular"/>
                 <w:b w:val="0"/>
                 <w:bCs w:val="0"/>
-                <w:sz w:val="24"/>
-                <w:szCs w:val="24"/>
+                <w:sz w:val="20"/>
+                <w:szCs w:val="20"/>
                 <w:lang w:val="en-US"/>
               </w:rPr>
             </w:pPr>
@@ -3129,11 +3230,45 @@
                 <w:rFonts w:hint="default" w:ascii="Arial Regular" w:hAnsi="Arial Regular" w:cs="Arial Regular"/>
                 <w:b w:val="0"/>
                 <w:bCs w:val="0"/>
-                <w:sz w:val="24"/>
-                <w:szCs w:val="24"/>
+                <w:sz w:val="20"/>
+                <w:szCs w:val="20"/>
                 <w:lang w:val="en-US" w:eastAsia="zh-CN"/>
               </w:rPr>
               <w:t>Use Case</w:t>
+            </w:r>
+          </w:p>
+        </w:tc>
+        <w:tc>
+          <w:tcPr>
+            <w:tcW w:w="1369" w:type="dxa"/>
+            <w:shd w:val="clear"/>
+            <w:vAlign w:val="center"/>
+          </w:tcPr>
+          <w:p>
+            <w:pPr>
+              <w:numPr>
+                <w:numId w:val="0"/>
+              </w:numPr>
+              <w:jc w:val="both"/>
+              <w:rPr>
+                <w:rFonts w:hint="default" w:ascii="Arial Regular" w:hAnsi="Arial Regular" w:cs="Arial Regular"/>
+                <w:b w:val="0"/>
+                <w:bCs w:val="0"/>
+                <w:sz w:val="20"/>
+                <w:szCs w:val="20"/>
+                <w:lang w:val="en-US" w:eastAsia="zh-CN"/>
+              </w:rPr>
+            </w:pPr>
+            <w:r>
+              <w:rPr>
+                <w:rFonts w:hint="default" w:ascii="Arial Regular" w:hAnsi="Arial Regular" w:cs="Arial Regular"/>
+                <w:b w:val="0"/>
+                <w:bCs w:val="0"/>
+                <w:sz w:val="20"/>
+                <w:szCs w:val="20"/>
+                <w:lang w:val="en-US" w:eastAsia="zh-CN"/>
+              </w:rPr>
+              <w:t>Required Payload</w:t>
             </w:r>
           </w:p>
         </w:tc>
@@ -3158,8 +3293,8 @@
                 <w:rFonts w:hint="default" w:ascii="Arial Regular" w:hAnsi="Arial Regular" w:cs="Arial Regular"/>
                 <w:b w:val="0"/>
                 <w:bCs w:val="0"/>
-                <w:sz w:val="24"/>
-                <w:szCs w:val="24"/>
+                <w:sz w:val="20"/>
+                <w:szCs w:val="20"/>
                 <w:lang w:val="en-US"/>
               </w:rPr>
             </w:pPr>
@@ -3168,8 +3303,8 @@
                 <w:rFonts w:hint="default" w:ascii="Arial Regular" w:hAnsi="Arial Regular" w:cs="Arial Regular"/>
                 <w:b w:val="0"/>
                 <w:bCs w:val="0"/>
-                <w:sz w:val="24"/>
-                <w:szCs w:val="24"/>
+                <w:sz w:val="20"/>
+                <w:szCs w:val="20"/>
                 <w:lang w:val="en-US" w:eastAsia="zh-CN"/>
               </w:rPr>
               <w:t>/classrooms/create/</w:t>
@@ -3192,8 +3327,8 @@
                 <w:rFonts w:hint="default" w:ascii="Arial Regular" w:hAnsi="Arial Regular" w:cs="Arial Regular"/>
                 <w:b w:val="0"/>
                 <w:bCs w:val="0"/>
-                <w:sz w:val="24"/>
-                <w:szCs w:val="24"/>
+                <w:sz w:val="20"/>
+                <w:szCs w:val="20"/>
                 <w:lang w:val="en-US"/>
               </w:rPr>
             </w:pPr>
@@ -3202,8 +3337,8 @@
                 <w:rFonts w:hint="default" w:ascii="Arial Regular" w:hAnsi="Arial Regular" w:cs="Arial Regular"/>
                 <w:b w:val="0"/>
                 <w:bCs w:val="0"/>
-                <w:sz w:val="24"/>
-                <w:szCs w:val="24"/>
+                <w:sz w:val="20"/>
+                <w:szCs w:val="20"/>
                 <w:lang w:val="en-US" w:eastAsia="zh-CN"/>
               </w:rPr>
               <w:t>POST</w:t>
@@ -3212,7 +3347,7 @@
         </w:tc>
         <w:tc>
           <w:tcPr>
-            <w:tcW w:w="0" w:type="auto"/>
+            <w:tcW w:w="2933" w:type="dxa"/>
             <w:shd w:val="clear"/>
             <w:vAlign w:val="center"/>
           </w:tcPr>
@@ -3226,8 +3361,8 @@
                 <w:rFonts w:hint="default" w:ascii="Arial Regular" w:hAnsi="Arial Regular" w:cs="Arial Regular"/>
                 <w:b w:val="0"/>
                 <w:bCs w:val="0"/>
-                <w:sz w:val="24"/>
-                <w:szCs w:val="24"/>
+                <w:sz w:val="20"/>
+                <w:szCs w:val="20"/>
                 <w:lang w:val="en-US"/>
               </w:rPr>
             </w:pPr>
@@ -3236,11 +3371,214 @@
                 <w:rFonts w:hint="default" w:ascii="Arial Regular" w:hAnsi="Arial Regular" w:cs="Arial Regular"/>
                 <w:b w:val="0"/>
                 <w:bCs w:val="0"/>
-                <w:sz w:val="24"/>
-                <w:szCs w:val="24"/>
+                <w:sz w:val="20"/>
+                <w:szCs w:val="20"/>
                 <w:lang w:val="en-US" w:eastAsia="zh-CN"/>
               </w:rPr>
               <w:t>Create a new classroom and add students from an Excel file.</w:t>
+            </w:r>
+          </w:p>
+        </w:tc>
+        <w:tc>
+          <w:tcPr>
+            <w:tcW w:w="1369" w:type="dxa"/>
+            <w:shd w:val="clear"/>
+            <w:vAlign w:val="center"/>
+          </w:tcPr>
+          <w:p>
+            <w:pPr>
+              <w:numPr>
+                <w:numId w:val="0"/>
+              </w:numPr>
+              <w:jc w:val="both"/>
+              <w:rPr>
+                <w:rFonts w:hint="default" w:ascii="Arial Regular" w:hAnsi="Arial Regular" w:cs="Arial Regular"/>
+                <w:b w:val="0"/>
+                <w:bCs w:val="0"/>
+                <w:sz w:val="20"/>
+                <w:szCs w:val="20"/>
+                <w:lang w:val="en-US" w:eastAsia="zh-CN"/>
+              </w:rPr>
+            </w:pPr>
+            <w:r>
+              <w:rPr>
+                <w:rFonts w:hint="default" w:ascii="Arial Regular" w:hAnsi="Arial Regular" w:cs="Arial Regular"/>
+                <w:b w:val="0"/>
+                <w:bCs w:val="0"/>
+                <w:sz w:val="20"/>
+                <w:szCs w:val="20"/>
+                <w:lang w:val="en-US" w:eastAsia="zh-CN"/>
+              </w:rPr>
+              <w:t>{</w:t>
+            </w:r>
+          </w:p>
+          <w:p>
+            <w:pPr>
+              <w:keepNext w:val="0"/>
+              <w:keepLines w:val="0"/>
+              <w:widowControl/>
+              <w:suppressLineNumbers w:val="0"/>
+              <w:jc w:val="left"/>
+              <w:rPr>
+                <w:rFonts w:hint="default" w:ascii="SimSun" w:hAnsi="SimSun" w:eastAsia="SimSun" w:cs="SimSun"/>
+                <w:kern w:val="0"/>
+                <w:sz w:val="20"/>
+                <w:szCs w:val="20"/>
+                <w:lang w:val="en-US" w:eastAsia="zh-CN" w:bidi="ar"/>
+              </w:rPr>
+            </w:pPr>
+            <w:r>
+              <w:rPr>
+                <w:rFonts w:hint="default" w:ascii="Arial Regular" w:hAnsi="Arial Regular" w:cs="Arial Regular"/>
+                <w:b w:val="0"/>
+                <w:bCs w:val="0"/>
+                <w:sz w:val="20"/>
+                <w:szCs w:val="20"/>
+                <w:lang w:val="en-US" w:eastAsia="zh-CN"/>
+              </w:rPr>
+              <w:t>“</w:t>
+            </w:r>
+            <w:r>
+              <w:rPr>
+                <w:rFonts w:ascii="SimSun" w:hAnsi="SimSun" w:eastAsia="SimSun" w:cs="SimSun"/>
+                <w:kern w:val="0"/>
+                <w:sz w:val="20"/>
+                <w:szCs w:val="20"/>
+                <w:lang w:val="en-US" w:eastAsia="zh-CN" w:bidi="ar"/>
+              </w:rPr>
+              <w:t>classroom_name</w:t>
+            </w:r>
+            <w:r>
+              <w:rPr>
+                <w:rFonts w:hint="default" w:ascii="SimSun" w:hAnsi="SimSun" w:eastAsia="SimSun" w:cs="SimSun"/>
+                <w:kern w:val="0"/>
+                <w:sz w:val="20"/>
+                <w:szCs w:val="20"/>
+                <w:lang w:val="en-US" w:eastAsia="zh-CN" w:bidi="ar"/>
+              </w:rPr>
+              <w:t>”:”TYCORE5-SP”,</w:t>
+            </w:r>
+          </w:p>
+          <w:p>
+            <w:pPr>
+              <w:keepNext w:val="0"/>
+              <w:keepLines w:val="0"/>
+              <w:widowControl/>
+              <w:suppressLineNumbers w:val="0"/>
+              <w:jc w:val="left"/>
+              <w:rPr>
+                <w:rFonts w:hint="default" w:ascii="SimSun" w:hAnsi="SimSun" w:eastAsia="SimSun" w:cs="SimSun"/>
+                <w:kern w:val="0"/>
+                <w:sz w:val="20"/>
+                <w:szCs w:val="20"/>
+                <w:lang w:val="en-US" w:eastAsia="zh-CN" w:bidi="ar"/>
+              </w:rPr>
+            </w:pPr>
+            <w:r>
+              <w:rPr>
+                <w:rFonts w:hint="default" w:ascii="SimSun" w:hAnsi="SimSun" w:eastAsia="SimSun" w:cs="SimSun"/>
+                <w:kern w:val="0"/>
+                <w:sz w:val="20"/>
+                <w:szCs w:val="20"/>
+                <w:lang w:val="en-US" w:eastAsia="zh-CN" w:bidi="ar"/>
+              </w:rPr>
+              <w:t>“subject_id”:”2”,</w:t>
+            </w:r>
+          </w:p>
+          <w:p>
+            <w:pPr>
+              <w:keepNext w:val="0"/>
+              <w:keepLines w:val="0"/>
+              <w:widowControl/>
+              <w:suppressLineNumbers w:val="0"/>
+              <w:jc w:val="left"/>
+              <w:rPr>
+                <w:rFonts w:hint="default" w:ascii="SimSun" w:hAnsi="SimSun" w:eastAsia="SimSun" w:cs="SimSun"/>
+                <w:kern w:val="0"/>
+                <w:sz w:val="20"/>
+                <w:szCs w:val="20"/>
+                <w:lang w:val="en-US" w:eastAsia="zh-CN" w:bidi="ar"/>
+              </w:rPr>
+            </w:pPr>
+            <w:r>
+              <w:rPr>
+                <w:rFonts w:hint="default" w:ascii="SimSun" w:hAnsi="SimSun" w:eastAsia="SimSun" w:cs="SimSun"/>
+                <w:kern w:val="0"/>
+                <w:sz w:val="20"/>
+                <w:szCs w:val="20"/>
+                <w:lang w:val="en-US" w:eastAsia="zh-CN" w:bidi="ar"/>
+              </w:rPr>
+              <w:t>“teacher_id”:”TOO1”,</w:t>
+            </w:r>
+          </w:p>
+          <w:p>
+            <w:pPr>
+              <w:keepNext w:val="0"/>
+              <w:keepLines w:val="0"/>
+              <w:widowControl/>
+              <w:suppressLineNumbers w:val="0"/>
+              <w:jc w:val="left"/>
+              <w:rPr>
+                <w:rFonts w:hint="default" w:ascii="Arial Regular" w:hAnsi="Arial Regular" w:cs="Arial Regular"/>
+                <w:b w:val="0"/>
+                <w:bCs w:val="0"/>
+                <w:sz w:val="20"/>
+                <w:szCs w:val="20"/>
+                <w:lang w:val="en-US" w:eastAsia="zh-CN"/>
+              </w:rPr>
+            </w:pPr>
+            <w:r>
+              <w:rPr>
+                <w:rFonts w:hint="default" w:ascii="SimSun" w:hAnsi="SimSun" w:eastAsia="SimSun" w:cs="SimSun"/>
+                <w:kern w:val="0"/>
+                <w:sz w:val="20"/>
+                <w:szCs w:val="20"/>
+                <w:lang w:val="en-US" w:eastAsia="zh-CN" w:bidi="ar"/>
+              </w:rPr>
+              <w:t>“student_excel”:TYCORE5.xlsx</w:t>
+            </w:r>
+          </w:p>
+          <w:p>
+            <w:pPr>
+              <w:numPr>
+                <w:numId w:val="0"/>
+              </w:numPr>
+              <w:jc w:val="both"/>
+              <w:rPr>
+                <w:rFonts w:hint="default" w:ascii="Arial Regular" w:hAnsi="Arial Regular" w:cs="Arial Regular"/>
+                <w:b w:val="0"/>
+                <w:bCs w:val="0"/>
+                <w:sz w:val="20"/>
+                <w:szCs w:val="20"/>
+                <w:lang w:val="en-US" w:eastAsia="zh-CN"/>
+              </w:rPr>
+            </w:pPr>
+          </w:p>
+          <w:p>
+            <w:pPr>
+              <w:numPr>
+                <w:numId w:val="0"/>
+              </w:numPr>
+              <w:jc w:val="both"/>
+              <w:rPr>
+                <w:rFonts w:hint="default" w:ascii="Arial Regular" w:hAnsi="Arial Regular" w:cs="Arial Regular"/>
+                <w:b w:val="0"/>
+                <w:bCs w:val="0"/>
+                <w:sz w:val="20"/>
+                <w:szCs w:val="20"/>
+                <w:lang w:val="en-US" w:eastAsia="zh-CN"/>
+              </w:rPr>
+            </w:pPr>
+            <w:r>
+              <w:rPr>
+                <w:rFonts w:hint="default" w:ascii="Arial Regular" w:hAnsi="Arial Regular" w:cs="Arial Regular"/>
+                <w:b w:val="0"/>
+                <w:bCs w:val="0"/>
+                <w:sz w:val="20"/>
+                <w:szCs w:val="20"/>
+                <w:lang w:val="en-US" w:eastAsia="zh-CN"/>
+              </w:rPr>
+              <w:t>}</w:t>
             </w:r>
           </w:p>
         </w:tc>
@@ -3265,8 +3603,8 @@
                 <w:rFonts w:hint="default" w:ascii="Arial Regular" w:hAnsi="Arial Regular" w:cs="Arial Regular"/>
                 <w:b w:val="0"/>
                 <w:bCs w:val="0"/>
-                <w:sz w:val="24"/>
-                <w:szCs w:val="24"/>
+                <w:sz w:val="20"/>
+                <w:szCs w:val="20"/>
                 <w:lang w:val="en-US"/>
               </w:rPr>
             </w:pPr>
@@ -3275,8 +3613,8 @@
                 <w:rFonts w:hint="default" w:ascii="Arial Regular" w:hAnsi="Arial Regular" w:cs="Arial Regular"/>
                 <w:b w:val="0"/>
                 <w:bCs w:val="0"/>
-                <w:sz w:val="24"/>
-                <w:szCs w:val="24"/>
+                <w:sz w:val="20"/>
+                <w:szCs w:val="20"/>
                 <w:lang w:val="en-US" w:eastAsia="zh-CN"/>
               </w:rPr>
               <w:t>/classrooms/</w:t>
@@ -3299,8 +3637,8 @@
                 <w:rFonts w:hint="default" w:ascii="Arial Regular" w:hAnsi="Arial Regular" w:cs="Arial Regular"/>
                 <w:b w:val="0"/>
                 <w:bCs w:val="0"/>
-                <w:sz w:val="24"/>
-                <w:szCs w:val="24"/>
+                <w:sz w:val="20"/>
+                <w:szCs w:val="20"/>
                 <w:lang w:val="en-US"/>
               </w:rPr>
             </w:pPr>
@@ -3309,8 +3647,8 @@
                 <w:rFonts w:hint="default" w:ascii="Arial Regular" w:hAnsi="Arial Regular" w:cs="Arial Regular"/>
                 <w:b w:val="0"/>
                 <w:bCs w:val="0"/>
-                <w:sz w:val="24"/>
-                <w:szCs w:val="24"/>
+                <w:sz w:val="20"/>
+                <w:szCs w:val="20"/>
                 <w:lang w:val="en-US" w:eastAsia="zh-CN"/>
               </w:rPr>
               <w:t>GET</w:t>
@@ -3319,7 +3657,7 @@
         </w:tc>
         <w:tc>
           <w:tcPr>
-            <w:tcW w:w="0" w:type="auto"/>
+            <w:tcW w:w="2933" w:type="dxa"/>
             <w:shd w:val="clear"/>
             <w:vAlign w:val="center"/>
           </w:tcPr>
@@ -3333,8 +3671,8 @@
                 <w:rFonts w:hint="default" w:ascii="Arial Regular" w:hAnsi="Arial Regular" w:cs="Arial Regular"/>
                 <w:b w:val="0"/>
                 <w:bCs w:val="0"/>
-                <w:sz w:val="24"/>
-                <w:szCs w:val="24"/>
+                <w:sz w:val="20"/>
+                <w:szCs w:val="20"/>
                 <w:lang w:val="en-US"/>
               </w:rPr>
             </w:pPr>
@@ -3343,12 +3681,35 @@
                 <w:rFonts w:hint="default" w:ascii="Arial Regular" w:hAnsi="Arial Regular" w:cs="Arial Regular"/>
                 <w:b w:val="0"/>
                 <w:bCs w:val="0"/>
-                <w:sz w:val="24"/>
-                <w:szCs w:val="24"/>
+                <w:sz w:val="20"/>
+                <w:szCs w:val="20"/>
                 <w:lang w:val="en-US" w:eastAsia="zh-CN"/>
               </w:rPr>
               <w:t>Get a list of all classrooms.</w:t>
             </w:r>
+          </w:p>
+        </w:tc>
+        <w:tc>
+          <w:tcPr>
+            <w:tcW w:w="1369" w:type="dxa"/>
+            <w:shd w:val="clear"/>
+            <w:vAlign w:val="center"/>
+          </w:tcPr>
+          <w:p>
+            <w:pPr>
+              <w:numPr>
+                <w:numId w:val="0"/>
+              </w:numPr>
+              <w:jc w:val="both"/>
+              <w:rPr>
+                <w:rFonts w:hint="default" w:ascii="Arial Regular" w:hAnsi="Arial Regular" w:cs="Arial Regular"/>
+                <w:b w:val="0"/>
+                <w:bCs w:val="0"/>
+                <w:sz w:val="20"/>
+                <w:szCs w:val="20"/>
+                <w:lang w:val="en-US" w:eastAsia="zh-CN"/>
+              </w:rPr>
+            </w:pPr>
           </w:p>
         </w:tc>
       </w:tr>
@@ -3372,8 +3733,8 @@
                 <w:rFonts w:hint="default" w:ascii="Arial Regular" w:hAnsi="Arial Regular" w:cs="Arial Regular"/>
                 <w:b w:val="0"/>
                 <w:bCs w:val="0"/>
-                <w:sz w:val="24"/>
-                <w:szCs w:val="24"/>
+                <w:sz w:val="20"/>
+                <w:szCs w:val="20"/>
                 <w:lang w:val="en-US"/>
               </w:rPr>
             </w:pPr>
@@ -3382,8 +3743,8 @@
                 <w:rFonts w:hint="default" w:ascii="Arial Regular" w:hAnsi="Arial Regular" w:cs="Arial Regular"/>
                 <w:b w:val="0"/>
                 <w:bCs w:val="0"/>
-                <w:sz w:val="24"/>
-                <w:szCs w:val="24"/>
+                <w:sz w:val="20"/>
+                <w:szCs w:val="20"/>
                 <w:lang w:val="en-US" w:eastAsia="zh-CN"/>
               </w:rPr>
               <w:t>/classrooms/&lt;int:classroom_id&gt;/</w:t>
@@ -3406,8 +3767,8 @@
                 <w:rFonts w:hint="default" w:ascii="Arial Regular" w:hAnsi="Arial Regular" w:cs="Arial Regular"/>
                 <w:b w:val="0"/>
                 <w:bCs w:val="0"/>
-                <w:sz w:val="24"/>
-                <w:szCs w:val="24"/>
+                <w:sz w:val="20"/>
+                <w:szCs w:val="20"/>
                 <w:lang w:val="en-US"/>
               </w:rPr>
             </w:pPr>
@@ -3416,8 +3777,8 @@
                 <w:rFonts w:hint="default" w:ascii="Arial Regular" w:hAnsi="Arial Regular" w:cs="Arial Regular"/>
                 <w:b w:val="0"/>
                 <w:bCs w:val="0"/>
-                <w:sz w:val="24"/>
-                <w:szCs w:val="24"/>
+                <w:sz w:val="20"/>
+                <w:szCs w:val="20"/>
                 <w:lang w:val="en-US" w:eastAsia="zh-CN"/>
               </w:rPr>
               <w:t>GET</w:t>
@@ -3426,7 +3787,7 @@
         </w:tc>
         <w:tc>
           <w:tcPr>
-            <w:tcW w:w="0" w:type="auto"/>
+            <w:tcW w:w="2933" w:type="dxa"/>
             <w:shd w:val="clear"/>
             <w:vAlign w:val="center"/>
           </w:tcPr>
@@ -3440,8 +3801,8 @@
                 <w:rFonts w:hint="default" w:ascii="Arial Regular" w:hAnsi="Arial Regular" w:cs="Arial Regular"/>
                 <w:b w:val="0"/>
                 <w:bCs w:val="0"/>
-                <w:sz w:val="24"/>
-                <w:szCs w:val="24"/>
+                <w:sz w:val="20"/>
+                <w:szCs w:val="20"/>
                 <w:lang w:val="en-US"/>
               </w:rPr>
             </w:pPr>
@@ -3450,12 +3811,35 @@
                 <w:rFonts w:hint="default" w:ascii="Arial Regular" w:hAnsi="Arial Regular" w:cs="Arial Regular"/>
                 <w:b w:val="0"/>
                 <w:bCs w:val="0"/>
-                <w:sz w:val="24"/>
-                <w:szCs w:val="24"/>
+                <w:sz w:val="20"/>
+                <w:szCs w:val="20"/>
                 <w:lang w:val="en-US" w:eastAsia="zh-CN"/>
               </w:rPr>
               <w:t>Get details for a specific classroom including attendance.</w:t>
             </w:r>
+          </w:p>
+        </w:tc>
+        <w:tc>
+          <w:tcPr>
+            <w:tcW w:w="1369" w:type="dxa"/>
+            <w:shd w:val="clear"/>
+            <w:vAlign w:val="center"/>
+          </w:tcPr>
+          <w:p>
+            <w:pPr>
+              <w:numPr>
+                <w:numId w:val="0"/>
+              </w:numPr>
+              <w:jc w:val="both"/>
+              <w:rPr>
+                <w:rFonts w:hint="default" w:ascii="Arial Regular" w:hAnsi="Arial Regular" w:cs="Arial Regular"/>
+                <w:b w:val="0"/>
+                <w:bCs w:val="0"/>
+                <w:sz w:val="20"/>
+                <w:szCs w:val="20"/>
+                <w:lang w:val="en-US" w:eastAsia="zh-CN"/>
+              </w:rPr>
+            </w:pPr>
           </w:p>
         </w:tc>
       </w:tr>
@@ -3479,8 +3863,8 @@
                 <w:rFonts w:hint="default" w:ascii="Arial Regular" w:hAnsi="Arial Regular" w:cs="Arial Regular"/>
                 <w:b w:val="0"/>
                 <w:bCs w:val="0"/>
-                <w:sz w:val="24"/>
-                <w:szCs w:val="24"/>
+                <w:sz w:val="20"/>
+                <w:szCs w:val="20"/>
                 <w:lang w:val="en-US"/>
               </w:rPr>
             </w:pPr>
@@ -3489,8 +3873,8 @@
                 <w:rFonts w:hint="default" w:ascii="Arial Regular" w:hAnsi="Arial Regular" w:cs="Arial Regular"/>
                 <w:b w:val="0"/>
                 <w:bCs w:val="0"/>
-                <w:sz w:val="24"/>
-                <w:szCs w:val="24"/>
+                <w:sz w:val="20"/>
+                <w:szCs w:val="20"/>
                 <w:lang w:val="en-US" w:eastAsia="zh-CN"/>
               </w:rPr>
               <w:t>/classrooms/&lt;int:classroom_id&gt;/update/</w:t>
@@ -3513,8 +3897,8 @@
                 <w:rFonts w:hint="default" w:ascii="Arial Regular" w:hAnsi="Arial Regular" w:cs="Arial Regular"/>
                 <w:b w:val="0"/>
                 <w:bCs w:val="0"/>
-                <w:sz w:val="24"/>
-                <w:szCs w:val="24"/>
+                <w:sz w:val="20"/>
+                <w:szCs w:val="20"/>
                 <w:lang w:val="en-US"/>
               </w:rPr>
             </w:pPr>
@@ -3523,8 +3907,8 @@
                 <w:rFonts w:hint="default" w:ascii="Arial Regular" w:hAnsi="Arial Regular" w:cs="Arial Regular"/>
                 <w:b w:val="0"/>
                 <w:bCs w:val="0"/>
-                <w:sz w:val="24"/>
-                <w:szCs w:val="24"/>
+                <w:sz w:val="20"/>
+                <w:szCs w:val="20"/>
                 <w:lang w:val="en-US" w:eastAsia="zh-CN"/>
               </w:rPr>
               <w:t>PUT/PATCH</w:t>
@@ -3533,7 +3917,7 @@
         </w:tc>
         <w:tc>
           <w:tcPr>
-            <w:tcW w:w="0" w:type="auto"/>
+            <w:tcW w:w="2933" w:type="dxa"/>
             <w:shd w:val="clear"/>
             <w:vAlign w:val="center"/>
           </w:tcPr>
@@ -3547,8 +3931,8 @@
                 <w:rFonts w:hint="default" w:ascii="Arial Regular" w:hAnsi="Arial Regular" w:cs="Arial Regular"/>
                 <w:b w:val="0"/>
                 <w:bCs w:val="0"/>
-                <w:sz w:val="24"/>
-                <w:szCs w:val="24"/>
+                <w:sz w:val="20"/>
+                <w:szCs w:val="20"/>
                 <w:lang w:val="en-US"/>
               </w:rPr>
             </w:pPr>
@@ -3557,11 +3941,72 @@
                 <w:rFonts w:hint="default" w:ascii="Arial Regular" w:hAnsi="Arial Regular" w:cs="Arial Regular"/>
                 <w:b w:val="0"/>
                 <w:bCs w:val="0"/>
-                <w:sz w:val="24"/>
-                <w:szCs w:val="24"/>
+                <w:sz w:val="20"/>
+                <w:szCs w:val="20"/>
                 <w:lang w:val="en-US" w:eastAsia="zh-CN"/>
               </w:rPr>
               <w:t>Update details of a specific classroom.</w:t>
+            </w:r>
+          </w:p>
+        </w:tc>
+        <w:tc>
+          <w:tcPr>
+            <w:tcW w:w="1369" w:type="dxa"/>
+            <w:shd w:val="clear"/>
+            <w:vAlign w:val="center"/>
+          </w:tcPr>
+          <w:p>
+            <w:pPr>
+              <w:numPr>
+                <w:numId w:val="0"/>
+              </w:numPr>
+              <w:jc w:val="both"/>
+              <w:rPr>
+                <w:rFonts w:hint="default" w:ascii="Arial Regular" w:hAnsi="Arial Regular" w:cs="Arial Regular"/>
+                <w:b w:val="0"/>
+                <w:bCs w:val="0"/>
+                <w:sz w:val="20"/>
+                <w:szCs w:val="20"/>
+                <w:lang w:val="en-US" w:eastAsia="zh-CN"/>
+              </w:rPr>
+            </w:pPr>
+            <w:r>
+              <w:rPr>
+                <w:rFonts w:hint="default" w:ascii="Arial Regular" w:hAnsi="Arial Regular" w:cs="Arial Regular"/>
+                <w:b w:val="0"/>
+                <w:bCs w:val="0"/>
+                <w:sz w:val="20"/>
+                <w:szCs w:val="20"/>
+                <w:lang w:val="en-US" w:eastAsia="zh-CN"/>
+              </w:rPr>
+              <w:t>{</w:t>
+            </w:r>
+          </w:p>
+          <w:p>
+            <w:pPr>
+              <w:numPr>
+                <w:numId w:val="0"/>
+              </w:numPr>
+              <w:jc w:val="both"/>
+              <w:rPr>
+                <w:rFonts w:hint="default" w:ascii="Arial Regular" w:hAnsi="Arial Regular" w:cs="Arial Regular"/>
+                <w:b w:val="0"/>
+                <w:bCs w:val="0"/>
+                <w:sz w:val="20"/>
+                <w:szCs w:val="20"/>
+                <w:lang w:val="en-US" w:eastAsia="zh-CN"/>
+              </w:rPr>
+            </w:pPr>
+            <w:r>
+              <w:rPr>
+                <w:rFonts w:hint="default" w:ascii="Arial Regular" w:hAnsi="Arial Regular" w:cs="Arial Regular"/>
+                <w:b w:val="0"/>
+                <w:bCs w:val="0"/>
+                <w:sz w:val="20"/>
+                <w:szCs w:val="20"/>
+                <w:lang w:val="en-US" w:eastAsia="zh-CN"/>
+              </w:rPr>
+              <w:t>provide updated data}</w:t>
             </w:r>
           </w:p>
         </w:tc>
@@ -3586,8 +4031,8 @@
                 <w:rFonts w:hint="default" w:ascii="Arial Regular" w:hAnsi="Arial Regular" w:cs="Arial Regular"/>
                 <w:b w:val="0"/>
                 <w:bCs w:val="0"/>
-                <w:sz w:val="24"/>
-                <w:szCs w:val="24"/>
+                <w:sz w:val="20"/>
+                <w:szCs w:val="20"/>
                 <w:lang w:val="en-US"/>
               </w:rPr>
             </w:pPr>
@@ -3596,8 +4041,8 @@
                 <w:rFonts w:hint="default" w:ascii="Arial Regular" w:hAnsi="Arial Regular" w:cs="Arial Regular"/>
                 <w:b w:val="0"/>
                 <w:bCs w:val="0"/>
-                <w:sz w:val="24"/>
-                <w:szCs w:val="24"/>
+                <w:sz w:val="20"/>
+                <w:szCs w:val="20"/>
                 <w:lang w:val="en-US" w:eastAsia="zh-CN"/>
               </w:rPr>
               <w:t>/classrooms/&lt;int:classroom_id&gt;/delete/</w:t>
@@ -3620,8 +4065,8 @@
                 <w:rFonts w:hint="default" w:ascii="Arial Regular" w:hAnsi="Arial Regular" w:cs="Arial Regular"/>
                 <w:b w:val="0"/>
                 <w:bCs w:val="0"/>
-                <w:sz w:val="24"/>
-                <w:szCs w:val="24"/>
+                <w:sz w:val="20"/>
+                <w:szCs w:val="20"/>
                 <w:lang w:val="en-US"/>
               </w:rPr>
             </w:pPr>
@@ -3630,8 +4075,8 @@
                 <w:rFonts w:hint="default" w:ascii="Arial Regular" w:hAnsi="Arial Regular" w:cs="Arial Regular"/>
                 <w:b w:val="0"/>
                 <w:bCs w:val="0"/>
-                <w:sz w:val="24"/>
-                <w:szCs w:val="24"/>
+                <w:sz w:val="20"/>
+                <w:szCs w:val="20"/>
                 <w:lang w:val="en-US" w:eastAsia="zh-CN"/>
               </w:rPr>
               <w:t>DELETE</w:t>
@@ -3640,7 +4085,7 @@
         </w:tc>
         <w:tc>
           <w:tcPr>
-            <w:tcW w:w="0" w:type="auto"/>
+            <w:tcW w:w="2933" w:type="dxa"/>
             <w:shd w:val="clear"/>
             <w:vAlign w:val="center"/>
           </w:tcPr>
@@ -3654,8 +4099,8 @@
                 <w:rFonts w:hint="default" w:ascii="Arial Regular" w:hAnsi="Arial Regular" w:cs="Arial Regular"/>
                 <w:b w:val="0"/>
                 <w:bCs w:val="0"/>
-                <w:sz w:val="24"/>
-                <w:szCs w:val="24"/>
+                <w:sz w:val="20"/>
+                <w:szCs w:val="20"/>
                 <w:lang w:val="en-US"/>
               </w:rPr>
             </w:pPr>
@@ -3664,12 +4109,35 @@
                 <w:rFonts w:hint="default" w:ascii="Arial Regular" w:hAnsi="Arial Regular" w:cs="Arial Regular"/>
                 <w:b w:val="0"/>
                 <w:bCs w:val="0"/>
-                <w:sz w:val="24"/>
-                <w:szCs w:val="24"/>
+                <w:sz w:val="20"/>
+                <w:szCs w:val="20"/>
                 <w:lang w:val="en-US" w:eastAsia="zh-CN"/>
               </w:rPr>
               <w:t>Delete a specific classroom and its related attendance records.</w:t>
             </w:r>
+          </w:p>
+        </w:tc>
+        <w:tc>
+          <w:tcPr>
+            <w:tcW w:w="1369" w:type="dxa"/>
+            <w:shd w:val="clear"/>
+            <w:vAlign w:val="center"/>
+          </w:tcPr>
+          <w:p>
+            <w:pPr>
+              <w:numPr>
+                <w:numId w:val="0"/>
+              </w:numPr>
+              <w:jc w:val="both"/>
+              <w:rPr>
+                <w:rFonts w:hint="default" w:ascii="Arial Regular" w:hAnsi="Arial Regular" w:cs="Arial Regular"/>
+                <w:b w:val="0"/>
+                <w:bCs w:val="0"/>
+                <w:sz w:val="20"/>
+                <w:szCs w:val="20"/>
+                <w:lang w:val="en-US" w:eastAsia="zh-CN"/>
+              </w:rPr>
+            </w:pPr>
           </w:p>
         </w:tc>
       </w:tr>
@@ -3693,8 +4161,88 @@
                 <w:rFonts w:hint="default" w:ascii="Arial Regular" w:hAnsi="Arial Regular" w:cs="Arial Regular"/>
                 <w:b w:val="0"/>
                 <w:bCs w:val="0"/>
-                <w:sz w:val="24"/>
-                <w:szCs w:val="24"/>
+                <w:sz w:val="20"/>
+                <w:szCs w:val="20"/>
+                <w:lang w:val="en-US" w:eastAsia="zh-CN"/>
+              </w:rPr>
+            </w:pPr>
+          </w:p>
+          <w:p>
+            <w:pPr>
+              <w:numPr>
+                <w:numId w:val="0"/>
+              </w:numPr>
+              <w:jc w:val="both"/>
+              <w:rPr>
+                <w:rFonts w:hint="default" w:ascii="Arial Regular" w:hAnsi="Arial Regular" w:cs="Arial Regular"/>
+                <w:b w:val="0"/>
+                <w:bCs w:val="0"/>
+                <w:sz w:val="20"/>
+                <w:szCs w:val="20"/>
+                <w:lang w:val="en-US" w:eastAsia="zh-CN"/>
+              </w:rPr>
+            </w:pPr>
+          </w:p>
+          <w:p>
+            <w:pPr>
+              <w:numPr>
+                <w:numId w:val="0"/>
+              </w:numPr>
+              <w:jc w:val="both"/>
+              <w:rPr>
+                <w:rFonts w:hint="default" w:ascii="Arial Regular" w:hAnsi="Arial Regular" w:cs="Arial Regular"/>
+                <w:b w:val="0"/>
+                <w:bCs w:val="0"/>
+                <w:sz w:val="20"/>
+                <w:szCs w:val="20"/>
+                <w:lang w:val="en-US" w:eastAsia="zh-CN"/>
+              </w:rPr>
+            </w:pPr>
+          </w:p>
+          <w:p>
+            <w:pPr>
+              <w:numPr>
+                <w:numId w:val="0"/>
+              </w:numPr>
+              <w:jc w:val="both"/>
+              <w:rPr>
+                <w:rFonts w:hint="default" w:ascii="Arial Regular" w:hAnsi="Arial Regular" w:cs="Arial Regular"/>
+                <w:b w:val="0"/>
+                <w:bCs w:val="0"/>
+                <w:sz w:val="20"/>
+                <w:szCs w:val="20"/>
+                <w:lang w:val="en-US" w:eastAsia="zh-CN"/>
+              </w:rPr>
+            </w:pPr>
+          </w:p>
+          <w:p>
+            <w:pPr>
+              <w:numPr>
+                <w:numId w:val="0"/>
+              </w:numPr>
+              <w:jc w:val="both"/>
+              <w:rPr>
+                <w:rFonts w:hint="default" w:ascii="Arial Regular" w:hAnsi="Arial Regular" w:cs="Arial Regular"/>
+                <w:b w:val="0"/>
+                <w:bCs w:val="0"/>
+                <w:sz w:val="20"/>
+                <w:szCs w:val="20"/>
+                <w:lang w:val="en-US" w:eastAsia="zh-CN"/>
+              </w:rPr>
+            </w:pPr>
+          </w:p>
+          <w:p>
+            <w:pPr>
+              <w:numPr>
+                <w:numId w:val="0"/>
+              </w:numPr>
+              <w:jc w:val="both"/>
+              <w:rPr>
+                <w:rFonts w:hint="default" w:ascii="Arial Regular" w:hAnsi="Arial Regular" w:cs="Arial Regular"/>
+                <w:b w:val="0"/>
+                <w:bCs w:val="0"/>
+                <w:sz w:val="20"/>
+                <w:szCs w:val="20"/>
                 <w:lang w:val="en-US"/>
               </w:rPr>
             </w:pPr>
@@ -3703,8 +4251,8 @@
                 <w:rFonts w:hint="default" w:ascii="Arial Regular" w:hAnsi="Arial Regular" w:cs="Arial Regular"/>
                 <w:b w:val="0"/>
                 <w:bCs w:val="0"/>
-                <w:sz w:val="24"/>
-                <w:szCs w:val="24"/>
+                <w:sz w:val="20"/>
+                <w:szCs w:val="20"/>
                 <w:lang w:val="en-US" w:eastAsia="zh-CN"/>
               </w:rPr>
               <w:t>/mark/</w:t>
@@ -3727,8 +4275,8 @@
                 <w:rFonts w:hint="default" w:ascii="Arial Regular" w:hAnsi="Arial Regular" w:cs="Arial Regular"/>
                 <w:b w:val="0"/>
                 <w:bCs w:val="0"/>
-                <w:sz w:val="24"/>
-                <w:szCs w:val="24"/>
+                <w:sz w:val="20"/>
+                <w:szCs w:val="20"/>
                 <w:lang w:val="en-US"/>
               </w:rPr>
             </w:pPr>
@@ -3737,8 +4285,8 @@
                 <w:rFonts w:hint="default" w:ascii="Arial Regular" w:hAnsi="Arial Regular" w:cs="Arial Regular"/>
                 <w:b w:val="0"/>
                 <w:bCs w:val="0"/>
-                <w:sz w:val="24"/>
-                <w:szCs w:val="24"/>
+                <w:sz w:val="20"/>
+                <w:szCs w:val="20"/>
                 <w:lang w:val="en-US" w:eastAsia="zh-CN"/>
               </w:rPr>
               <w:t>POST</w:t>
@@ -3747,7 +4295,7 @@
         </w:tc>
         <w:tc>
           <w:tcPr>
-            <w:tcW w:w="0" w:type="auto"/>
+            <w:tcW w:w="2933" w:type="dxa"/>
             <w:shd w:val="clear"/>
             <w:vAlign w:val="center"/>
           </w:tcPr>
@@ -3761,8 +4309,8 @@
                 <w:rFonts w:hint="default" w:ascii="Arial Regular" w:hAnsi="Arial Regular" w:cs="Arial Regular"/>
                 <w:b w:val="0"/>
                 <w:bCs w:val="0"/>
-                <w:sz w:val="24"/>
-                <w:szCs w:val="24"/>
+                <w:sz w:val="20"/>
+                <w:szCs w:val="20"/>
                 <w:lang w:val="en-US"/>
               </w:rPr>
             </w:pPr>
@@ -3771,11 +4319,234 @@
                 <w:rFonts w:hint="default" w:ascii="Arial Regular" w:hAnsi="Arial Regular" w:cs="Arial Regular"/>
                 <w:b w:val="0"/>
                 <w:bCs w:val="0"/>
-                <w:sz w:val="24"/>
-                <w:szCs w:val="24"/>
+                <w:sz w:val="20"/>
+                <w:szCs w:val="20"/>
                 <w:lang w:val="en-US" w:eastAsia="zh-CN"/>
               </w:rPr>
               <w:t>Mark attendance for students in a classroom.</w:t>
+            </w:r>
+          </w:p>
+        </w:tc>
+        <w:tc>
+          <w:tcPr>
+            <w:tcW w:w="1369" w:type="dxa"/>
+            <w:shd w:val="clear"/>
+            <w:vAlign w:val="center"/>
+          </w:tcPr>
+          <w:p>
+            <w:pPr>
+              <w:numPr>
+                <w:numId w:val="0"/>
+              </w:numPr>
+              <w:jc w:val="both"/>
+              <w:rPr>
+                <w:rFonts w:hint="default" w:ascii="Arial Regular" w:hAnsi="Arial Regular"/>
+                <w:b w:val="0"/>
+                <w:bCs w:val="0"/>
+                <w:sz w:val="20"/>
+                <w:szCs w:val="20"/>
+                <w:lang w:val="en-US" w:eastAsia="zh-CN"/>
+              </w:rPr>
+            </w:pPr>
+            <w:r>
+              <w:rPr>
+                <w:rFonts w:hint="default" w:ascii="Arial Regular" w:hAnsi="Arial Regular"/>
+                <w:b w:val="0"/>
+                <w:bCs w:val="0"/>
+                <w:sz w:val="20"/>
+                <w:szCs w:val="20"/>
+                <w:lang w:val="en-US" w:eastAsia="zh-CN"/>
+              </w:rPr>
+              <w:t>{</w:t>
+            </w:r>
+          </w:p>
+          <w:p>
+            <w:pPr>
+              <w:numPr>
+                <w:numId w:val="0"/>
+              </w:numPr>
+              <w:jc w:val="both"/>
+              <w:rPr>
+                <w:rFonts w:hint="default" w:ascii="Arial Regular" w:hAnsi="Arial Regular"/>
+                <w:b w:val="0"/>
+                <w:bCs w:val="0"/>
+                <w:sz w:val="20"/>
+                <w:szCs w:val="20"/>
+                <w:lang w:val="en-US" w:eastAsia="zh-CN"/>
+              </w:rPr>
+            </w:pPr>
+            <w:r>
+              <w:rPr>
+                <w:rFonts w:hint="default" w:ascii="Arial Regular" w:hAnsi="Arial Regular"/>
+                <w:b w:val="0"/>
+                <w:bCs w:val="0"/>
+                <w:sz w:val="20"/>
+                <w:szCs w:val="20"/>
+                <w:lang w:val="en-US" w:eastAsia="zh-CN"/>
+              </w:rPr>
+              <w:t xml:space="preserve">    "classroom_id": 1,</w:t>
+            </w:r>
+          </w:p>
+          <w:p>
+            <w:pPr>
+              <w:numPr>
+                <w:numId w:val="0"/>
+              </w:numPr>
+              <w:jc w:val="both"/>
+              <w:rPr>
+                <w:rFonts w:hint="default" w:ascii="Arial Regular" w:hAnsi="Arial Regular"/>
+                <w:b w:val="0"/>
+                <w:bCs w:val="0"/>
+                <w:sz w:val="20"/>
+                <w:szCs w:val="20"/>
+                <w:lang w:val="en-US" w:eastAsia="zh-CN"/>
+              </w:rPr>
+            </w:pPr>
+            <w:r>
+              <w:rPr>
+                <w:rFonts w:hint="default" w:ascii="Arial Regular" w:hAnsi="Arial Regular"/>
+                <w:b w:val="0"/>
+                <w:bCs w:val="0"/>
+                <w:sz w:val="20"/>
+                <w:szCs w:val="20"/>
+                <w:lang w:val="en-US" w:eastAsia="zh-CN"/>
+              </w:rPr>
+              <w:t xml:space="preserve">    "date": "2025-04-01",</w:t>
+            </w:r>
+          </w:p>
+          <w:p>
+            <w:pPr>
+              <w:numPr>
+                <w:numId w:val="0"/>
+              </w:numPr>
+              <w:jc w:val="both"/>
+              <w:rPr>
+                <w:rFonts w:hint="default" w:ascii="Arial Regular" w:hAnsi="Arial Regular"/>
+                <w:b w:val="0"/>
+                <w:bCs w:val="0"/>
+                <w:sz w:val="20"/>
+                <w:szCs w:val="20"/>
+                <w:lang w:val="en-US" w:eastAsia="zh-CN"/>
+              </w:rPr>
+            </w:pPr>
+            <w:r>
+              <w:rPr>
+                <w:rFonts w:hint="default" w:ascii="Arial Regular" w:hAnsi="Arial Regular"/>
+                <w:b w:val="0"/>
+                <w:bCs w:val="0"/>
+                <w:sz w:val="20"/>
+                <w:szCs w:val="20"/>
+                <w:lang w:val="en-US" w:eastAsia="zh-CN"/>
+              </w:rPr>
+              <w:t xml:space="preserve">    "attendance": [</w:t>
+            </w:r>
+          </w:p>
+          <w:p>
+            <w:pPr>
+              <w:numPr>
+                <w:numId w:val="0"/>
+              </w:numPr>
+              <w:jc w:val="both"/>
+              <w:rPr>
+                <w:rFonts w:hint="default" w:ascii="Arial Regular" w:hAnsi="Arial Regular"/>
+                <w:b w:val="0"/>
+                <w:bCs w:val="0"/>
+                <w:sz w:val="20"/>
+                <w:szCs w:val="20"/>
+                <w:lang w:val="en-US" w:eastAsia="zh-CN"/>
+              </w:rPr>
+            </w:pPr>
+            <w:r>
+              <w:rPr>
+                <w:rFonts w:hint="default" w:ascii="Arial Regular" w:hAnsi="Arial Regular"/>
+                <w:b w:val="0"/>
+                <w:bCs w:val="0"/>
+                <w:sz w:val="20"/>
+                <w:szCs w:val="20"/>
+                <w:lang w:val="en-US" w:eastAsia="zh-CN"/>
+              </w:rPr>
+              <w:t xml:space="preserve">        {"student_id": 123, "status": "present"},</w:t>
+            </w:r>
+          </w:p>
+          <w:p>
+            <w:pPr>
+              <w:numPr>
+                <w:numId w:val="0"/>
+              </w:numPr>
+              <w:jc w:val="both"/>
+              <w:rPr>
+                <w:rFonts w:hint="default" w:ascii="Arial Regular" w:hAnsi="Arial Regular"/>
+                <w:b w:val="0"/>
+                <w:bCs w:val="0"/>
+                <w:sz w:val="20"/>
+                <w:szCs w:val="20"/>
+                <w:lang w:val="en-US" w:eastAsia="zh-CN"/>
+              </w:rPr>
+            </w:pPr>
+            <w:r>
+              <w:rPr>
+                <w:rFonts w:hint="default" w:ascii="Arial Regular" w:hAnsi="Arial Regular"/>
+                <w:b w:val="0"/>
+                <w:bCs w:val="0"/>
+                <w:sz w:val="20"/>
+                <w:szCs w:val="20"/>
+                <w:lang w:val="en-US" w:eastAsia="zh-CN"/>
+              </w:rPr>
+              <w:t xml:space="preserve">        {"student_id": 124, "status": "absent"}</w:t>
+            </w:r>
+          </w:p>
+          <w:p>
+            <w:pPr>
+              <w:numPr>
+                <w:numId w:val="0"/>
+              </w:numPr>
+              <w:jc w:val="both"/>
+              <w:rPr>
+                <w:rFonts w:hint="default" w:ascii="Arial Regular" w:hAnsi="Arial Regular"/>
+                <w:b w:val="0"/>
+                <w:bCs w:val="0"/>
+                <w:sz w:val="20"/>
+                <w:szCs w:val="20"/>
+                <w:lang w:val="en-US" w:eastAsia="zh-CN"/>
+              </w:rPr>
+            </w:pPr>
+            <w:r>
+              <w:rPr>
+                <w:rFonts w:hint="default" w:ascii="Arial Regular" w:hAnsi="Arial Regular"/>
+                <w:b w:val="0"/>
+                <w:bCs w:val="0"/>
+                <w:sz w:val="20"/>
+                <w:szCs w:val="20"/>
+                <w:lang w:val="en-US" w:eastAsia="zh-CN"/>
+              </w:rPr>
+              <w:t xml:space="preserve">    ]</w:t>
+            </w:r>
+          </w:p>
+          <w:p>
+            <w:pPr>
+              <w:numPr>
+                <w:numId w:val="0"/>
+              </w:numPr>
+              <w:jc w:val="both"/>
+              <w:rPr>
+                <w:rFonts w:hint="default" w:ascii="Arial Regular" w:hAnsi="Arial Regular" w:cs="Arial Regular"/>
+                <w:b w:val="0"/>
+                <w:bCs w:val="0"/>
+                <w:sz w:val="20"/>
+                <w:szCs w:val="20"/>
+                <w:lang w:val="en-US" w:eastAsia="zh-CN"/>
+              </w:rPr>
+            </w:pPr>
+            <w:r>
+              <w:rPr>
+                <w:rFonts w:hint="default" w:ascii="Arial Regular" w:hAnsi="Arial Regular"/>
+                <w:b w:val="0"/>
+                <w:bCs w:val="0"/>
+                <w:sz w:val="20"/>
+                <w:szCs w:val="20"/>
+                <w:lang w:val="en-US" w:eastAsia="zh-CN"/>
+              </w:rPr>
+              <w:t>}</w:t>
             </w:r>
           </w:p>
         </w:tc>
@@ -3800,8 +4571,8 @@
                 <w:rFonts w:hint="default" w:ascii="Arial Regular" w:hAnsi="Arial Regular" w:cs="Arial Regular"/>
                 <w:b w:val="0"/>
                 <w:bCs w:val="0"/>
-                <w:sz w:val="24"/>
-                <w:szCs w:val="24"/>
+                <w:sz w:val="20"/>
+                <w:szCs w:val="20"/>
                 <w:lang w:val="en-US"/>
               </w:rPr>
             </w:pPr>
@@ -3810,8 +4581,8 @@
                 <w:rFonts w:hint="default" w:ascii="Arial Regular" w:hAnsi="Arial Regular" w:cs="Arial Regular"/>
                 <w:b w:val="0"/>
                 <w:bCs w:val="0"/>
-                <w:sz w:val="24"/>
-                <w:szCs w:val="24"/>
+                <w:sz w:val="20"/>
+                <w:szCs w:val="20"/>
                 <w:lang w:val="en-US" w:eastAsia="zh-CN"/>
               </w:rPr>
               <w:t>/classrooms/&lt;int:classroom_id&gt;/attendance/</w:t>
@@ -3834,8 +4605,8 @@
                 <w:rFonts w:hint="default" w:ascii="Arial Regular" w:hAnsi="Arial Regular" w:cs="Arial Regular"/>
                 <w:b w:val="0"/>
                 <w:bCs w:val="0"/>
-                <w:sz w:val="24"/>
-                <w:szCs w:val="24"/>
+                <w:sz w:val="20"/>
+                <w:szCs w:val="20"/>
                 <w:lang w:val="en-US"/>
               </w:rPr>
             </w:pPr>
@@ -3844,8 +4615,8 @@
                 <w:rFonts w:hint="default" w:ascii="Arial Regular" w:hAnsi="Arial Regular" w:cs="Arial Regular"/>
                 <w:b w:val="0"/>
                 <w:bCs w:val="0"/>
-                <w:sz w:val="24"/>
-                <w:szCs w:val="24"/>
+                <w:sz w:val="20"/>
+                <w:szCs w:val="20"/>
                 <w:lang w:val="en-US" w:eastAsia="zh-CN"/>
               </w:rPr>
               <w:t>GET</w:t>
@@ -3854,7 +4625,7 @@
         </w:tc>
         <w:tc>
           <w:tcPr>
-            <w:tcW w:w="0" w:type="auto"/>
+            <w:tcW w:w="2933" w:type="dxa"/>
             <w:shd w:val="clear"/>
             <w:vAlign w:val="center"/>
           </w:tcPr>
@@ -3868,8 +4639,8 @@
                 <w:rFonts w:hint="default" w:ascii="Arial Regular" w:hAnsi="Arial Regular" w:cs="Arial Regular"/>
                 <w:b w:val="0"/>
                 <w:bCs w:val="0"/>
-                <w:sz w:val="24"/>
-                <w:szCs w:val="24"/>
+                <w:sz w:val="20"/>
+                <w:szCs w:val="20"/>
                 <w:lang w:val="en-US"/>
               </w:rPr>
             </w:pPr>
@@ -3878,12 +4649,35 @@
                 <w:rFonts w:hint="default" w:ascii="Arial Regular" w:hAnsi="Arial Regular" w:cs="Arial Regular"/>
                 <w:b w:val="0"/>
                 <w:bCs w:val="0"/>
-                <w:sz w:val="24"/>
-                <w:szCs w:val="24"/>
+                <w:sz w:val="20"/>
+                <w:szCs w:val="20"/>
                 <w:lang w:val="en-US" w:eastAsia="zh-CN"/>
               </w:rPr>
               <w:t>Get the attendance records for a classroom.</w:t>
             </w:r>
+          </w:p>
+        </w:tc>
+        <w:tc>
+          <w:tcPr>
+            <w:tcW w:w="1369" w:type="dxa"/>
+            <w:shd w:val="clear"/>
+            <w:vAlign w:val="center"/>
+          </w:tcPr>
+          <w:p>
+            <w:pPr>
+              <w:numPr>
+                <w:numId w:val="0"/>
+              </w:numPr>
+              <w:jc w:val="both"/>
+              <w:rPr>
+                <w:rFonts w:hint="default" w:ascii="Arial Regular" w:hAnsi="Arial Regular" w:cs="Arial Regular"/>
+                <w:b w:val="0"/>
+                <w:bCs w:val="0"/>
+                <w:sz w:val="20"/>
+                <w:szCs w:val="20"/>
+                <w:lang w:val="en-US" w:eastAsia="zh-CN"/>
+              </w:rPr>
+            </w:pPr>
           </w:p>
         </w:tc>
       </w:tr>
@@ -3907,8 +4701,8 @@
                 <w:rFonts w:hint="default" w:ascii="Arial Regular" w:hAnsi="Arial Regular" w:cs="Arial Regular"/>
                 <w:b w:val="0"/>
                 <w:bCs w:val="0"/>
-                <w:sz w:val="24"/>
-                <w:szCs w:val="24"/>
+                <w:sz w:val="20"/>
+                <w:szCs w:val="20"/>
                 <w:lang w:val="en-US"/>
               </w:rPr>
             </w:pPr>
@@ -3917,8 +4711,8 @@
                 <w:rFonts w:hint="default" w:ascii="Arial Regular" w:hAnsi="Arial Regular" w:cs="Arial Regular"/>
                 <w:b w:val="0"/>
                 <w:bCs w:val="0"/>
-                <w:sz w:val="24"/>
-                <w:szCs w:val="24"/>
+                <w:sz w:val="20"/>
+                <w:szCs w:val="20"/>
                 <w:lang w:val="en-US" w:eastAsia="zh-CN"/>
               </w:rPr>
               <w:t>/corrections/create/</w:t>
@@ -3941,8 +4735,8 @@
                 <w:rFonts w:hint="default" w:ascii="Arial Regular" w:hAnsi="Arial Regular" w:cs="Arial Regular"/>
                 <w:b w:val="0"/>
                 <w:bCs w:val="0"/>
-                <w:sz w:val="24"/>
-                <w:szCs w:val="24"/>
+                <w:sz w:val="20"/>
+                <w:szCs w:val="20"/>
                 <w:lang w:val="en-US"/>
               </w:rPr>
             </w:pPr>
@@ -3951,8 +4745,8 @@
                 <w:rFonts w:hint="default" w:ascii="Arial Regular" w:hAnsi="Arial Regular" w:cs="Arial Regular"/>
                 <w:b w:val="0"/>
                 <w:bCs w:val="0"/>
-                <w:sz w:val="24"/>
-                <w:szCs w:val="24"/>
+                <w:sz w:val="20"/>
+                <w:szCs w:val="20"/>
                 <w:lang w:val="en-US" w:eastAsia="zh-CN"/>
               </w:rPr>
               <w:t>POST</w:t>
@@ -3961,7 +4755,7 @@
         </w:tc>
         <w:tc>
           <w:tcPr>
-            <w:tcW w:w="0" w:type="auto"/>
+            <w:tcW w:w="2933" w:type="dxa"/>
             <w:shd w:val="clear"/>
             <w:vAlign w:val="center"/>
           </w:tcPr>
@@ -3975,8 +4769,8 @@
                 <w:rFonts w:hint="default" w:ascii="Arial Regular" w:hAnsi="Arial Regular" w:cs="Arial Regular"/>
                 <w:b w:val="0"/>
                 <w:bCs w:val="0"/>
-                <w:sz w:val="24"/>
-                <w:szCs w:val="24"/>
+                <w:sz w:val="20"/>
+                <w:szCs w:val="20"/>
                 <w:lang w:val="en-US"/>
               </w:rPr>
             </w:pPr>
@@ -3985,12 +4779,170 @@
                 <w:rFonts w:hint="default" w:ascii="Arial Regular" w:hAnsi="Arial Regular" w:cs="Arial Regular"/>
                 <w:b w:val="0"/>
                 <w:bCs w:val="0"/>
-                <w:sz w:val="24"/>
-                <w:szCs w:val="24"/>
+                <w:sz w:val="20"/>
+                <w:szCs w:val="20"/>
                 <w:lang w:val="en-US" w:eastAsia="zh-CN"/>
               </w:rPr>
               <w:t>Submit an attendance correction request.</w:t>
             </w:r>
+          </w:p>
+        </w:tc>
+        <w:tc>
+          <w:tcPr>
+            <w:tcW w:w="1369" w:type="dxa"/>
+            <w:shd w:val="clear"/>
+            <w:vAlign w:val="center"/>
+          </w:tcPr>
+          <w:p>
+            <w:pPr>
+              <w:numPr>
+                <w:numId w:val="0"/>
+              </w:numPr>
+              <w:jc w:val="both"/>
+              <w:rPr>
+                <w:rFonts w:hint="default" w:ascii="Arial Regular" w:hAnsi="Arial Regular"/>
+                <w:b w:val="0"/>
+                <w:bCs w:val="0"/>
+                <w:sz w:val="20"/>
+                <w:szCs w:val="20"/>
+                <w:lang w:val="en-US" w:eastAsia="zh-CN"/>
+              </w:rPr>
+            </w:pPr>
+            <w:r>
+              <w:rPr>
+                <w:rFonts w:hint="default" w:ascii="Arial Regular" w:hAnsi="Arial Regular"/>
+                <w:b w:val="0"/>
+                <w:bCs w:val="0"/>
+                <w:sz w:val="20"/>
+                <w:szCs w:val="20"/>
+                <w:lang w:val="en-US" w:eastAsia="zh-CN"/>
+              </w:rPr>
+              <w:t>{</w:t>
+            </w:r>
+          </w:p>
+          <w:p>
+            <w:pPr>
+              <w:numPr>
+                <w:numId w:val="0"/>
+              </w:numPr>
+              <w:jc w:val="both"/>
+              <w:rPr>
+                <w:rFonts w:hint="default" w:ascii="Arial Regular" w:hAnsi="Arial Regular"/>
+                <w:b w:val="0"/>
+                <w:bCs w:val="0"/>
+                <w:sz w:val="20"/>
+                <w:szCs w:val="20"/>
+                <w:lang w:val="en-US" w:eastAsia="zh-CN"/>
+              </w:rPr>
+            </w:pPr>
+            <w:r>
+              <w:rPr>
+                <w:rFonts w:hint="default" w:ascii="Arial Regular" w:hAnsi="Arial Regular"/>
+                <w:b w:val="0"/>
+                <w:bCs w:val="0"/>
+                <w:sz w:val="20"/>
+                <w:szCs w:val="20"/>
+                <w:lang w:val="en-US" w:eastAsia="zh-CN"/>
+              </w:rPr>
+              <w:t xml:space="preserve">    "attendance_id": 1,</w:t>
+            </w:r>
+          </w:p>
+          <w:p>
+            <w:pPr>
+              <w:numPr>
+                <w:numId w:val="0"/>
+              </w:numPr>
+              <w:jc w:val="both"/>
+              <w:rPr>
+                <w:rFonts w:hint="default" w:ascii="Arial Regular" w:hAnsi="Arial Regular"/>
+                <w:b w:val="0"/>
+                <w:bCs w:val="0"/>
+                <w:sz w:val="20"/>
+                <w:szCs w:val="20"/>
+                <w:lang w:val="en-US" w:eastAsia="zh-CN"/>
+              </w:rPr>
+            </w:pPr>
+            <w:r>
+              <w:rPr>
+                <w:rFonts w:hint="default" w:ascii="Arial Regular" w:hAnsi="Arial Regular"/>
+                <w:b w:val="0"/>
+                <w:bCs w:val="0"/>
+                <w:sz w:val="20"/>
+                <w:szCs w:val="20"/>
+                <w:lang w:val="en-US" w:eastAsia="zh-CN"/>
+              </w:rPr>
+              <w:t xml:space="preserve">    "student_id": 123,</w:t>
+            </w:r>
+          </w:p>
+          <w:p>
+            <w:pPr>
+              <w:numPr>
+                <w:numId w:val="0"/>
+              </w:numPr>
+              <w:jc w:val="both"/>
+              <w:rPr>
+                <w:rFonts w:hint="default" w:ascii="Arial Regular" w:hAnsi="Arial Regular"/>
+                <w:b w:val="0"/>
+                <w:bCs w:val="0"/>
+                <w:sz w:val="20"/>
+                <w:szCs w:val="20"/>
+                <w:lang w:val="en-US" w:eastAsia="zh-CN"/>
+              </w:rPr>
+            </w:pPr>
+            <w:r>
+              <w:rPr>
+                <w:rFonts w:hint="default" w:ascii="Arial Regular" w:hAnsi="Arial Regular"/>
+                <w:b w:val="0"/>
+                <w:bCs w:val="0"/>
+                <w:sz w:val="20"/>
+                <w:szCs w:val="20"/>
+                <w:lang w:val="en-US" w:eastAsia="zh-CN"/>
+              </w:rPr>
+              <w:t xml:space="preserve">    "reason": "I was present but my attendance was marked absent."</w:t>
+            </w:r>
+          </w:p>
+          <w:p>
+            <w:pPr>
+              <w:numPr>
+                <w:numId w:val="0"/>
+              </w:numPr>
+              <w:jc w:val="both"/>
+              <w:rPr>
+                <w:rFonts w:hint="default" w:ascii="Arial Regular" w:hAnsi="Arial Regular"/>
+                <w:b w:val="0"/>
+                <w:bCs w:val="0"/>
+                <w:sz w:val="20"/>
+                <w:szCs w:val="20"/>
+                <w:lang w:val="en-US" w:eastAsia="zh-CN"/>
+              </w:rPr>
+            </w:pPr>
+            <w:r>
+              <w:rPr>
+                <w:rFonts w:hint="default" w:ascii="Arial Regular" w:hAnsi="Arial Regular"/>
+                <w:b w:val="0"/>
+                <w:bCs w:val="0"/>
+                <w:sz w:val="20"/>
+                <w:szCs w:val="20"/>
+                <w:lang w:val="en-US" w:eastAsia="zh-CN"/>
+              </w:rPr>
+              <w:t>}</w:t>
+            </w:r>
+          </w:p>
+          <w:p>
+            <w:pPr>
+              <w:numPr>
+                <w:numId w:val="0"/>
+              </w:numPr>
+              <w:jc w:val="both"/>
+              <w:rPr>
+                <w:rFonts w:hint="default" w:ascii="Arial Regular" w:hAnsi="Arial Regular" w:cs="Arial Regular"/>
+                <w:b w:val="0"/>
+                <w:bCs w:val="0"/>
+                <w:sz w:val="20"/>
+                <w:szCs w:val="20"/>
+                <w:lang w:val="en-US" w:eastAsia="zh-CN"/>
+              </w:rPr>
+            </w:pPr>
           </w:p>
         </w:tc>
       </w:tr>
@@ -4014,8 +4966,8 @@
                 <w:rFonts w:hint="default" w:ascii="Arial Regular" w:hAnsi="Arial Regular" w:cs="Arial Regular"/>
                 <w:b w:val="0"/>
                 <w:bCs w:val="0"/>
-                <w:sz w:val="24"/>
-                <w:szCs w:val="24"/>
+                <w:sz w:val="20"/>
+                <w:szCs w:val="20"/>
                 <w:lang w:val="en-US"/>
               </w:rPr>
             </w:pPr>
@@ -4024,8 +4976,8 @@
                 <w:rFonts w:hint="default" w:ascii="Arial Regular" w:hAnsi="Arial Regular" w:cs="Arial Regular"/>
                 <w:b w:val="0"/>
                 <w:bCs w:val="0"/>
-                <w:sz w:val="24"/>
-                <w:szCs w:val="24"/>
+                <w:sz w:val="20"/>
+                <w:szCs w:val="20"/>
                 <w:lang w:val="en-US" w:eastAsia="zh-CN"/>
               </w:rPr>
               <w:t>/corrections/</w:t>
@@ -4048,8 +5000,8 @@
                 <w:rFonts w:hint="default" w:ascii="Arial Regular" w:hAnsi="Arial Regular" w:cs="Arial Regular"/>
                 <w:b w:val="0"/>
                 <w:bCs w:val="0"/>
-                <w:sz w:val="24"/>
-                <w:szCs w:val="24"/>
+                <w:sz w:val="20"/>
+                <w:szCs w:val="20"/>
                 <w:lang w:val="en-US"/>
               </w:rPr>
             </w:pPr>
@@ -4058,8 +5010,8 @@
                 <w:rFonts w:hint="default" w:ascii="Arial Regular" w:hAnsi="Arial Regular" w:cs="Arial Regular"/>
                 <w:b w:val="0"/>
                 <w:bCs w:val="0"/>
-                <w:sz w:val="24"/>
-                <w:szCs w:val="24"/>
+                <w:sz w:val="20"/>
+                <w:szCs w:val="20"/>
                 <w:lang w:val="en-US" w:eastAsia="zh-CN"/>
               </w:rPr>
               <w:t>GET</w:t>
@@ -4068,7 +5020,7 @@
         </w:tc>
         <w:tc>
           <w:tcPr>
-            <w:tcW w:w="0" w:type="auto"/>
+            <w:tcW w:w="2933" w:type="dxa"/>
             <w:shd w:val="clear"/>
             <w:vAlign w:val="center"/>
           </w:tcPr>
@@ -4082,8 +5034,8 @@
                 <w:rFonts w:hint="default" w:ascii="Arial Regular" w:hAnsi="Arial Regular" w:cs="Arial Regular"/>
                 <w:b w:val="0"/>
                 <w:bCs w:val="0"/>
-                <w:sz w:val="24"/>
-                <w:szCs w:val="24"/>
+                <w:sz w:val="20"/>
+                <w:szCs w:val="20"/>
                 <w:lang w:val="en-US"/>
               </w:rPr>
             </w:pPr>
@@ -4092,12 +5044,35 @@
                 <w:rFonts w:hint="default" w:ascii="Arial Regular" w:hAnsi="Arial Regular" w:cs="Arial Regular"/>
                 <w:b w:val="0"/>
                 <w:bCs w:val="0"/>
-                <w:sz w:val="24"/>
-                <w:szCs w:val="24"/>
+                <w:sz w:val="20"/>
+                <w:szCs w:val="20"/>
                 <w:lang w:val="en-US" w:eastAsia="zh-CN"/>
               </w:rPr>
               <w:t>View all attendance correction requests.</w:t>
             </w:r>
+          </w:p>
+        </w:tc>
+        <w:tc>
+          <w:tcPr>
+            <w:tcW w:w="1369" w:type="dxa"/>
+            <w:shd w:val="clear"/>
+            <w:vAlign w:val="center"/>
+          </w:tcPr>
+          <w:p>
+            <w:pPr>
+              <w:numPr>
+                <w:numId w:val="0"/>
+              </w:numPr>
+              <w:jc w:val="both"/>
+              <w:rPr>
+                <w:rFonts w:hint="default" w:ascii="Arial Regular" w:hAnsi="Arial Regular" w:cs="Arial Regular"/>
+                <w:b w:val="0"/>
+                <w:bCs w:val="0"/>
+                <w:sz w:val="20"/>
+                <w:szCs w:val="20"/>
+                <w:lang w:val="en-US" w:eastAsia="zh-CN"/>
+              </w:rPr>
+            </w:pPr>
           </w:p>
         </w:tc>
       </w:tr>
@@ -4121,8 +5096,8 @@
                 <w:rFonts w:hint="default" w:ascii="Arial Regular" w:hAnsi="Arial Regular" w:cs="Arial Regular"/>
                 <w:b w:val="0"/>
                 <w:bCs w:val="0"/>
-                <w:sz w:val="24"/>
-                <w:szCs w:val="24"/>
+                <w:sz w:val="20"/>
+                <w:szCs w:val="20"/>
                 <w:lang w:val="en-US"/>
               </w:rPr>
             </w:pPr>
@@ -4131,8 +5106,8 @@
                 <w:rFonts w:hint="default" w:ascii="Arial Regular" w:hAnsi="Arial Regular" w:cs="Arial Regular"/>
                 <w:b w:val="0"/>
                 <w:bCs w:val="0"/>
-                <w:sz w:val="24"/>
-                <w:szCs w:val="24"/>
+                <w:sz w:val="20"/>
+                <w:szCs w:val="20"/>
                 <w:lang w:val="en-US" w:eastAsia="zh-CN"/>
               </w:rPr>
               <w:t>/corrections/&lt;int:request_id&gt;/</w:t>
@@ -4155,8 +5130,8 @@
                 <w:rFonts w:hint="default" w:ascii="Arial Regular" w:hAnsi="Arial Regular" w:cs="Arial Regular"/>
                 <w:b w:val="0"/>
                 <w:bCs w:val="0"/>
-                <w:sz w:val="24"/>
-                <w:szCs w:val="24"/>
+                <w:sz w:val="20"/>
+                <w:szCs w:val="20"/>
                 <w:lang w:val="en-US"/>
               </w:rPr>
             </w:pPr>
@@ -4165,8 +5140,8 @@
                 <w:rFonts w:hint="default" w:ascii="Arial Regular" w:hAnsi="Arial Regular" w:cs="Arial Regular"/>
                 <w:b w:val="0"/>
                 <w:bCs w:val="0"/>
-                <w:sz w:val="24"/>
-                <w:szCs w:val="24"/>
+                <w:sz w:val="20"/>
+                <w:szCs w:val="20"/>
                 <w:lang w:val="en-US" w:eastAsia="zh-CN"/>
               </w:rPr>
               <w:t>PUT</w:t>
@@ -4175,7 +5150,7 @@
         </w:tc>
         <w:tc>
           <w:tcPr>
-            <w:tcW w:w="0" w:type="auto"/>
+            <w:tcW w:w="2933" w:type="dxa"/>
             <w:shd w:val="clear"/>
             <w:vAlign w:val="center"/>
           </w:tcPr>
@@ -4189,8 +5164,8 @@
                 <w:rFonts w:hint="default" w:ascii="Arial Regular" w:hAnsi="Arial Regular" w:cs="Arial Regular"/>
                 <w:b w:val="0"/>
                 <w:bCs w:val="0"/>
-                <w:sz w:val="24"/>
-                <w:szCs w:val="24"/>
+                <w:sz w:val="20"/>
+                <w:szCs w:val="20"/>
                 <w:lang w:val="en-US"/>
               </w:rPr>
             </w:pPr>
@@ -4199,12 +5174,116 @@
                 <w:rFonts w:hint="default" w:ascii="Arial Regular" w:hAnsi="Arial Regular" w:cs="Arial Regular"/>
                 <w:b w:val="0"/>
                 <w:bCs w:val="0"/>
-                <w:sz w:val="24"/>
-                <w:szCs w:val="24"/>
+                <w:sz w:val="20"/>
+                <w:szCs w:val="20"/>
                 <w:lang w:val="en-US" w:eastAsia="zh-CN"/>
               </w:rPr>
               <w:t>Approve or reject a correction request.</w:t>
             </w:r>
+          </w:p>
+        </w:tc>
+        <w:tc>
+          <w:tcPr>
+            <w:tcW w:w="1369" w:type="dxa"/>
+            <w:shd w:val="clear"/>
+            <w:vAlign w:val="center"/>
+          </w:tcPr>
+          <w:p>
+            <w:pPr>
+              <w:numPr>
+                <w:numId w:val="0"/>
+              </w:numPr>
+              <w:jc w:val="both"/>
+              <w:rPr>
+                <w:rFonts w:hint="default" w:ascii="Arial Regular" w:hAnsi="Arial Regular"/>
+                <w:b w:val="0"/>
+                <w:bCs w:val="0"/>
+                <w:sz w:val="20"/>
+                <w:szCs w:val="20"/>
+                <w:lang w:val="en-US" w:eastAsia="zh-CN"/>
+              </w:rPr>
+            </w:pPr>
+            <w:r>
+              <w:rPr>
+                <w:rFonts w:hint="default" w:ascii="Arial Regular" w:hAnsi="Arial Regular"/>
+                <w:b w:val="0"/>
+                <w:bCs w:val="0"/>
+                <w:sz w:val="20"/>
+                <w:szCs w:val="20"/>
+                <w:lang w:val="en-US" w:eastAsia="zh-CN"/>
+              </w:rPr>
+              <w:t>{</w:t>
+            </w:r>
+          </w:p>
+          <w:p>
+            <w:pPr>
+              <w:numPr>
+                <w:numId w:val="0"/>
+              </w:numPr>
+              <w:jc w:val="both"/>
+              <w:rPr>
+                <w:rFonts w:hint="default" w:ascii="Arial Regular" w:hAnsi="Arial Regular"/>
+                <w:b w:val="0"/>
+                <w:bCs w:val="0"/>
+                <w:sz w:val="20"/>
+                <w:szCs w:val="20"/>
+                <w:lang w:val="en-US" w:eastAsia="zh-CN"/>
+              </w:rPr>
+            </w:pPr>
+            <w:r>
+              <w:rPr>
+                <w:rFonts w:hint="default" w:ascii="Arial Regular" w:hAnsi="Arial Regular"/>
+                <w:b w:val="0"/>
+                <w:bCs w:val="0"/>
+                <w:sz w:val="20"/>
+                <w:szCs w:val="20"/>
+                <w:lang w:val="en-US" w:eastAsia="zh-CN"/>
+              </w:rPr>
+              <w:t xml:space="preserve">    "status": "approved"</w:t>
+            </w:r>
+          </w:p>
+          <w:p>
+            <w:pPr>
+              <w:numPr>
+                <w:numId w:val="0"/>
+              </w:numPr>
+              <w:jc w:val="both"/>
+              <w:rPr>
+                <w:rFonts w:hint="default" w:ascii="Arial Regular" w:hAnsi="Arial Regular"/>
+                <w:b w:val="0"/>
+                <w:bCs w:val="0"/>
+                <w:sz w:val="20"/>
+                <w:szCs w:val="20"/>
+                <w:lang w:val="en-US" w:eastAsia="zh-CN"/>
+              </w:rPr>
+            </w:pPr>
+            <w:r>
+              <w:rPr>
+                <w:rFonts w:hint="default" w:ascii="Arial Regular" w:hAnsi="Arial Regular"/>
+                <w:b w:val="0"/>
+                <w:bCs w:val="0"/>
+                <w:sz w:val="20"/>
+                <w:szCs w:val="20"/>
+                <w:lang w:val="en-US" w:eastAsia="zh-CN"/>
+              </w:rPr>
+              <w:t>}</w:t>
+            </w:r>
+          </w:p>
+          <w:p>
+            <w:pPr>
+              <w:numPr>
+                <w:numId w:val="0"/>
+              </w:numPr>
+              <w:jc w:val="both"/>
+              <w:rPr>
+                <w:rFonts w:hint="default" w:ascii="Arial Regular" w:hAnsi="Arial Regular" w:cs="Arial Regular"/>
+                <w:b w:val="0"/>
+                <w:bCs w:val="0"/>
+                <w:sz w:val="20"/>
+                <w:szCs w:val="20"/>
+                <w:lang w:val="en-US" w:eastAsia="zh-CN"/>
+              </w:rPr>
+            </w:pPr>
           </w:p>
         </w:tc>
       </w:tr>
@@ -4228,8 +5307,8 @@
                 <w:rFonts w:hint="default" w:ascii="Arial Regular" w:hAnsi="Arial Regular" w:cs="Arial Regular"/>
                 <w:b w:val="0"/>
                 <w:bCs w:val="0"/>
-                <w:sz w:val="24"/>
-                <w:szCs w:val="24"/>
+                <w:sz w:val="20"/>
+                <w:szCs w:val="20"/>
                 <w:lang w:val="en-US"/>
               </w:rPr>
             </w:pPr>
@@ -4238,8 +5317,8 @@
                 <w:rFonts w:hint="default" w:ascii="Arial Regular" w:hAnsi="Arial Regular" w:cs="Arial Regular"/>
                 <w:b w:val="0"/>
                 <w:bCs w:val="0"/>
-                <w:sz w:val="24"/>
-                <w:szCs w:val="24"/>
+                <w:sz w:val="20"/>
+                <w:szCs w:val="20"/>
                 <w:lang w:val="en-US" w:eastAsia="zh-CN"/>
               </w:rPr>
               <w:t>/subjects/create/</w:t>
@@ -4262,8 +5341,8 @@
                 <w:rFonts w:hint="default" w:ascii="Arial Regular" w:hAnsi="Arial Regular" w:cs="Arial Regular"/>
                 <w:b w:val="0"/>
                 <w:bCs w:val="0"/>
-                <w:sz w:val="24"/>
-                <w:szCs w:val="24"/>
+                <w:sz w:val="20"/>
+                <w:szCs w:val="20"/>
                 <w:lang w:val="en-US"/>
               </w:rPr>
             </w:pPr>
@@ -4272,8 +5351,8 @@
                 <w:rFonts w:hint="default" w:ascii="Arial Regular" w:hAnsi="Arial Regular" w:cs="Arial Regular"/>
                 <w:b w:val="0"/>
                 <w:bCs w:val="0"/>
-                <w:sz w:val="24"/>
-                <w:szCs w:val="24"/>
+                <w:sz w:val="20"/>
+                <w:szCs w:val="20"/>
                 <w:lang w:val="en-US" w:eastAsia="zh-CN"/>
               </w:rPr>
               <w:t>POST</w:t>
@@ -4282,7 +5361,7 @@
         </w:tc>
         <w:tc>
           <w:tcPr>
-            <w:tcW w:w="0" w:type="auto"/>
+            <w:tcW w:w="2933" w:type="dxa"/>
             <w:shd w:val="clear"/>
             <w:vAlign w:val="center"/>
           </w:tcPr>
@@ -4296,8 +5375,8 @@
                 <w:rFonts w:hint="default" w:ascii="Arial Regular" w:hAnsi="Arial Regular" w:cs="Arial Regular"/>
                 <w:b w:val="0"/>
                 <w:bCs w:val="0"/>
-                <w:sz w:val="24"/>
-                <w:szCs w:val="24"/>
+                <w:sz w:val="20"/>
+                <w:szCs w:val="20"/>
                 <w:lang w:val="en-US"/>
               </w:rPr>
             </w:pPr>
@@ -4306,11 +5385,128 @@
                 <w:rFonts w:hint="default" w:ascii="Arial Regular" w:hAnsi="Arial Regular" w:cs="Arial Regular"/>
                 <w:b w:val="0"/>
                 <w:bCs w:val="0"/>
-                <w:sz w:val="24"/>
-                <w:szCs w:val="24"/>
+                <w:sz w:val="20"/>
+                <w:szCs w:val="20"/>
                 <w:lang w:val="en-US" w:eastAsia="zh-CN"/>
               </w:rPr>
               <w:t>Create a new subject.</w:t>
+            </w:r>
+          </w:p>
+        </w:tc>
+        <w:tc>
+          <w:tcPr>
+            <w:tcW w:w="1369" w:type="dxa"/>
+            <w:shd w:val="clear"/>
+            <w:vAlign w:val="center"/>
+          </w:tcPr>
+          <w:p>
+            <w:pPr>
+              <w:numPr>
+                <w:ilvl w:val="0"/>
+                <w:numId w:val="0"/>
+              </w:numPr>
+              <w:jc w:val="both"/>
+              <w:rPr>
+                <w:rFonts w:hint="default" w:ascii="Arial Regular" w:hAnsi="Arial Regular" w:cs="Arial Regular"/>
+                <w:b w:val="0"/>
+                <w:bCs w:val="0"/>
+                <w:sz w:val="20"/>
+                <w:szCs w:val="20"/>
+                <w:lang w:val="en-US" w:eastAsia="zh-CN"/>
+              </w:rPr>
+            </w:pPr>
+            <w:r>
+              <w:rPr>
+                <w:rFonts w:hint="default" w:ascii="Arial Regular" w:hAnsi="Arial Regular" w:cs="Arial Regular"/>
+                <w:b w:val="0"/>
+                <w:bCs w:val="0"/>
+                <w:sz w:val="20"/>
+                <w:szCs w:val="20"/>
+                <w:lang w:val="en-US" w:eastAsia="zh-CN"/>
+              </w:rPr>
+              <w:t>{</w:t>
+            </w:r>
+          </w:p>
+          <w:p>
+            <w:pPr>
+              <w:numPr>
+                <w:ilvl w:val="0"/>
+                <w:numId w:val="0"/>
+              </w:numPr>
+              <w:jc w:val="both"/>
+              <w:rPr>
+                <w:rFonts w:hint="default" w:ascii="Arial Regular" w:hAnsi="Arial Regular" w:cs="Arial Regular"/>
+                <w:b w:val="0"/>
+                <w:bCs w:val="0"/>
+                <w:sz w:val="20"/>
+                <w:szCs w:val="20"/>
+                <w:lang w:val="en-US" w:eastAsia="zh-CN"/>
+              </w:rPr>
+            </w:pPr>
+            <w:r>
+              <w:rPr>
+                <w:rFonts w:hint="default" w:ascii="Arial Regular" w:hAnsi="Arial Regular" w:cs="Arial Regular"/>
+                <w:b w:val="0"/>
+                <w:bCs w:val="0"/>
+                <w:sz w:val="20"/>
+                <w:szCs w:val="20"/>
+                <w:lang w:val="en-US" w:eastAsia="zh-CN"/>
+              </w:rPr>
+              <w:t>“code”:”21BTCS201”,</w:t>
+            </w:r>
+          </w:p>
+          <w:p>
+            <w:pPr>
+              <w:numPr>
+                <w:numId w:val="0"/>
+              </w:numPr>
+              <w:jc w:val="both"/>
+              <w:rPr>
+                <w:rFonts w:hint="default" w:ascii="Arial Regular" w:hAnsi="Arial Regular" w:cs="Arial Regular"/>
+                <w:b w:val="0"/>
+                <w:bCs w:val="0"/>
+                <w:sz w:val="20"/>
+                <w:szCs w:val="20"/>
+                <w:lang w:val="en-US" w:eastAsia="zh-CN"/>
+              </w:rPr>
+            </w:pPr>
+            <w:r>
+              <w:rPr>
+                <w:rFonts w:hint="default" w:ascii="Arial Regular" w:hAnsi="Arial Regular" w:cs="Arial Regular"/>
+                <w:b w:val="0"/>
+                <w:bCs w:val="0"/>
+                <w:sz w:val="20"/>
+                <w:szCs w:val="20"/>
+                <w:lang w:val="en-US" w:eastAsia="zh-CN"/>
+              </w:rPr>
+              <w:t>“name”:”OS”</w:t>
+            </w:r>
+          </w:p>
+          <w:p>
+            <w:pPr>
+              <w:numPr>
+                <w:numId w:val="0"/>
+              </w:numPr>
+              <w:jc w:val="both"/>
+              <w:rPr>
+                <w:rFonts w:hint="default" w:ascii="Arial Regular" w:hAnsi="Arial Regular" w:cs="Arial Regular"/>
+                <w:b w:val="0"/>
+                <w:bCs w:val="0"/>
+                <w:sz w:val="20"/>
+                <w:szCs w:val="20"/>
+                <w:lang w:val="en-US" w:eastAsia="zh-CN"/>
+              </w:rPr>
+            </w:pPr>
+            <w:r>
+              <w:rPr>
+                <w:rFonts w:hint="default" w:ascii="Arial Regular" w:hAnsi="Arial Regular" w:cs="Arial Regular"/>
+                <w:b w:val="0"/>
+                <w:bCs w:val="0"/>
+                <w:sz w:val="20"/>
+                <w:szCs w:val="20"/>
+                <w:lang w:val="en-US" w:eastAsia="zh-CN"/>
+              </w:rPr>
+              <w:t>}</w:t>
             </w:r>
           </w:p>
         </w:tc>
@@ -4335,8 +5531,8 @@
                 <w:rFonts w:hint="default" w:ascii="Arial Regular" w:hAnsi="Arial Regular" w:cs="Arial Regular"/>
                 <w:b w:val="0"/>
                 <w:bCs w:val="0"/>
-                <w:sz w:val="24"/>
-                <w:szCs w:val="24"/>
+                <w:sz w:val="20"/>
+                <w:szCs w:val="20"/>
                 <w:lang w:val="en-US"/>
               </w:rPr>
             </w:pPr>
@@ -4345,8 +5541,8 @@
                 <w:rFonts w:hint="default" w:ascii="Arial Regular" w:hAnsi="Arial Regular" w:cs="Arial Regular"/>
                 <w:b w:val="0"/>
                 <w:bCs w:val="0"/>
-                <w:sz w:val="24"/>
-                <w:szCs w:val="24"/>
+                <w:sz w:val="20"/>
+                <w:szCs w:val="20"/>
                 <w:lang w:val="en-US" w:eastAsia="zh-CN"/>
               </w:rPr>
               <w:t>/subjects/</w:t>
@@ -4369,8 +5565,8 @@
                 <w:rFonts w:hint="default" w:ascii="Arial Regular" w:hAnsi="Arial Regular" w:cs="Arial Regular"/>
                 <w:b w:val="0"/>
                 <w:bCs w:val="0"/>
-                <w:sz w:val="24"/>
-                <w:szCs w:val="24"/>
+                <w:sz w:val="20"/>
+                <w:szCs w:val="20"/>
                 <w:lang w:val="en-US"/>
               </w:rPr>
             </w:pPr>
@@ -4379,8 +5575,8 @@
                 <w:rFonts w:hint="default" w:ascii="Arial Regular" w:hAnsi="Arial Regular" w:cs="Arial Regular"/>
                 <w:b w:val="0"/>
                 <w:bCs w:val="0"/>
-                <w:sz w:val="24"/>
-                <w:szCs w:val="24"/>
+                <w:sz w:val="20"/>
+                <w:szCs w:val="20"/>
                 <w:lang w:val="en-US" w:eastAsia="zh-CN"/>
               </w:rPr>
               <w:t>GET</w:t>
@@ -4389,7 +5585,7 @@
         </w:tc>
         <w:tc>
           <w:tcPr>
-            <w:tcW w:w="0" w:type="auto"/>
+            <w:tcW w:w="2933" w:type="dxa"/>
             <w:shd w:val="clear"/>
             <w:vAlign w:val="center"/>
           </w:tcPr>
@@ -4403,8 +5599,8 @@
                 <w:rFonts w:hint="default" w:ascii="Arial Regular" w:hAnsi="Arial Regular" w:cs="Arial Regular"/>
                 <w:b w:val="0"/>
                 <w:bCs w:val="0"/>
-                <w:sz w:val="24"/>
-                <w:szCs w:val="24"/>
+                <w:sz w:val="20"/>
+                <w:szCs w:val="20"/>
                 <w:lang w:val="en-US"/>
               </w:rPr>
             </w:pPr>
@@ -4413,11 +5609,45 @@
                 <w:rFonts w:hint="default" w:ascii="Arial Regular" w:hAnsi="Arial Regular" w:cs="Arial Regular"/>
                 <w:b w:val="0"/>
                 <w:bCs w:val="0"/>
-                <w:sz w:val="24"/>
-                <w:szCs w:val="24"/>
+                <w:sz w:val="20"/>
+                <w:szCs w:val="20"/>
                 <w:lang w:val="en-US" w:eastAsia="zh-CN"/>
               </w:rPr>
               <w:t>Get a list of all subjects.</w:t>
+            </w:r>
+          </w:p>
+        </w:tc>
+        <w:tc>
+          <w:tcPr>
+            <w:tcW w:w="1369" w:type="dxa"/>
+            <w:shd w:val="clear"/>
+            <w:vAlign w:val="center"/>
+          </w:tcPr>
+          <w:p>
+            <w:pPr>
+              <w:numPr>
+                <w:numId w:val="0"/>
+              </w:numPr>
+              <w:jc w:val="both"/>
+              <w:rPr>
+                <w:rFonts w:hint="default" w:ascii="Arial Regular" w:hAnsi="Arial Regular" w:cs="Arial Regular"/>
+                <w:b w:val="0"/>
+                <w:bCs w:val="0"/>
+                <w:sz w:val="20"/>
+                <w:szCs w:val="20"/>
+                <w:lang w:val="en-US" w:eastAsia="zh-CN"/>
+              </w:rPr>
+            </w:pPr>
+            <w:r>
+              <w:rPr>
+                <w:rFonts w:hint="default" w:ascii="Arial Regular" w:hAnsi="Arial Regular" w:cs="Arial Regular"/>
+                <w:b w:val="0"/>
+                <w:bCs w:val="0"/>
+                <w:sz w:val="20"/>
+                <w:szCs w:val="20"/>
+                <w:lang w:val="en-US" w:eastAsia="zh-CN"/>
+              </w:rPr>
+              <w:t>None</w:t>
             </w:r>
           </w:p>
         </w:tc>
@@ -4438,6 +5668,8 @@
           <w:lang w:val="en-US"/>
         </w:rPr>
       </w:pPr>
+      <w:bookmarkStart w:id="0" w:name="_GoBack"/>
+      <w:bookmarkEnd w:id="0"/>
     </w:p>
     <w:sectPr>
       <w:pgSz w:w="11906" w:h="16838"/>

</xml_diff>